<commit_message>
updated Dor and eliyahu report
</commit_message>
<xml_diff>
--- a/docs/Dor_shilo_Eliyahu_levi_report.docx
+++ b/docs/Dor_shilo_Eliyahu_levi_report.docx
@@ -2573,7 +2573,13 @@
               <w:t>3</w:t>
             </w:r>
             <w:r>
-              <w:t xml:space="preserve"> Third stage - integration of processing units within the hardware</w:t>
+              <w:t xml:space="preserve"> Third stage - integration of processing un</w:t>
+            </w:r>
+            <w:r>
+              <w:t>it's</w:t>
+            </w:r>
+            <w:r>
+              <w:t xml:space="preserve"> within the hardware</w:t>
             </w:r>
             <w:r>
               <w:rPr>
@@ -2815,7 +2821,23 @@
           <w:b/>
           <w:bCs/>
         </w:rPr>
-        <w:t>Introduction To Neural Network</w:t>
+        <w:t xml:space="preserve">Introduction </w:t>
+      </w:r>
+      <w:proofErr w:type="gramStart"/>
+      <w:r>
+        <w:rPr>
+          <w:b/>
+          <w:bCs/>
+        </w:rPr>
+        <w:t>To</w:t>
+      </w:r>
+      <w:proofErr w:type="gramEnd"/>
+      <w:r>
+        <w:rPr>
+          <w:b/>
+          <w:bCs/>
+        </w:rPr>
+        <w:t xml:space="preserve"> Neural Network</w:t>
       </w:r>
       <w:r>
         <w:t>:</w:t>
@@ -2852,7 +2874,7 @@
           <w:sz w:val="21"/>
           <w:szCs w:val="21"/>
         </w:rPr>
-        <w:t xml:space="preserve">A Neural Network is a network of neurons that stores </w:t>
+        <w:t xml:space="preserve">A Neural Network </w:t>
       </w:r>
       <w:r>
         <w:rPr>
@@ -2861,7 +2883,7 @@
           <w:sz w:val="21"/>
           <w:szCs w:val="21"/>
         </w:rPr>
-        <w:t xml:space="preserve">data and connected to each other in some type of </w:t>
+        <w:t>is built</w:t>
       </w:r>
       <w:r>
         <w:rPr>
@@ -2870,9 +2892,8 @@
           <w:sz w:val="21"/>
           <w:szCs w:val="21"/>
         </w:rPr>
-        <w:t xml:space="preserve">a </w:t>
-      </w:r>
-      <w:proofErr w:type="spellStart"/>
+        <w:t xml:space="preserve"> </w:t>
+      </w:r>
       <w:r>
         <w:rPr>
           <w:rFonts w:ascii="inherit" w:hAnsi="inherit" w:cs="Arial"/>
@@ -2880,7 +2901,7 @@
           <w:sz w:val="21"/>
           <w:szCs w:val="21"/>
         </w:rPr>
-        <w:t xml:space="preserve">well </w:t>
+        <w:t>from groups</w:t>
       </w:r>
       <w:r>
         <w:rPr>
@@ -2889,9 +2910,8 @@
           <w:sz w:val="21"/>
           <w:szCs w:val="21"/>
         </w:rPr>
-        <w:t>defined</w:t>
-      </w:r>
-      <w:proofErr w:type="spellEnd"/>
+        <w:t xml:space="preserve"> of neurons that</w:t>
+      </w:r>
       <w:r>
         <w:rPr>
           <w:rFonts w:ascii="inherit" w:hAnsi="inherit" w:cs="Arial"/>
@@ -2899,7 +2919,34 @@
           <w:sz w:val="21"/>
           <w:szCs w:val="21"/>
         </w:rPr>
-        <w:t xml:space="preserve"> connection.</w:t>
+        <w:t xml:space="preserve"> are divided</w:t>
+      </w:r>
+      <w:r>
+        <w:rPr>
+          <w:rFonts w:ascii="inherit" w:hAnsi="inherit" w:cs="Arial"/>
+          <w:color w:val="000000"/>
+          <w:sz w:val="21"/>
+          <w:szCs w:val="21"/>
+        </w:rPr>
+        <w:t xml:space="preserve"> </w:t>
+      </w:r>
+      <w:r>
+        <w:rPr>
+          <w:rFonts w:ascii="inherit" w:hAnsi="inherit" w:cs="Arial"/>
+          <w:color w:val="000000"/>
+          <w:sz w:val="21"/>
+          <w:szCs w:val="21"/>
+        </w:rPr>
+        <w:t>into layers</w:t>
+      </w:r>
+      <w:r>
+        <w:rPr>
+          <w:rFonts w:ascii="inherit" w:hAnsi="inherit" w:cs="Arial"/>
+          <w:color w:val="000000"/>
+          <w:sz w:val="21"/>
+          <w:szCs w:val="21"/>
+        </w:rPr>
+        <w:t>.</w:t>
       </w:r>
     </w:p>
     <w:p>
@@ -2915,6 +2962,7 @@
           <w:szCs w:val="21"/>
         </w:rPr>
       </w:pPr>
+      <w:proofErr w:type="gramStart"/>
       <w:r>
         <w:rPr>
           <w:rFonts w:ascii="inherit" w:hAnsi="inherit" w:cs="Arial"/>
@@ -2922,7 +2970,7 @@
           <w:sz w:val="21"/>
           <w:szCs w:val="21"/>
         </w:rPr>
-        <w:t>Neural Networks resembles</w:t>
+        <w:t>Eac</w:t>
       </w:r>
       <w:r>
         <w:rPr>
@@ -2931,7 +2979,7 @@
           <w:sz w:val="21"/>
           <w:szCs w:val="21"/>
         </w:rPr>
-        <w:t xml:space="preserve"> </w:t>
+        <w:t>h</w:t>
       </w:r>
       <w:r>
         <w:rPr>
@@ -2940,8 +2988,9 @@
           <w:sz w:val="21"/>
           <w:szCs w:val="21"/>
         </w:rPr>
-        <w:t xml:space="preserve">the human brain neurons – Our own human "AI" – a series of electrical connections </w:t>
-      </w:r>
+        <w:t xml:space="preserve"> and every</w:t>
+      </w:r>
+      <w:proofErr w:type="gramEnd"/>
       <w:r>
         <w:rPr>
           <w:rFonts w:ascii="inherit" w:hAnsi="inherit" w:cs="Arial"/>
@@ -2949,7 +2998,7 @@
           <w:sz w:val="21"/>
           <w:szCs w:val="21"/>
         </w:rPr>
-        <w:t xml:space="preserve">that connect </w:t>
+        <w:t xml:space="preserve"> neuron </w:t>
       </w:r>
       <w:r>
         <w:rPr>
@@ -2958,7 +3007,7 @@
           <w:sz w:val="21"/>
           <w:szCs w:val="21"/>
         </w:rPr>
-        <w:t xml:space="preserve">one neuron to another in a process called synapses. </w:t>
+        <w:t xml:space="preserve">stores </w:t>
       </w:r>
       <w:r>
         <w:rPr>
@@ -2967,7 +3016,7 @@
           <w:sz w:val="21"/>
           <w:szCs w:val="21"/>
         </w:rPr>
-        <w:t xml:space="preserve"> </w:t>
+        <w:t>data an</w:t>
       </w:r>
       <w:r>
         <w:rPr>
@@ -2976,7 +3025,7 @@
           <w:sz w:val="21"/>
           <w:szCs w:val="21"/>
         </w:rPr>
-        <w:t xml:space="preserve">Those transitions are the key factor of us being able to </w:t>
+        <w:t>d is connected t</w:t>
       </w:r>
       <w:r>
         <w:rPr>
@@ -2985,7 +3034,52 @@
           <w:sz w:val="21"/>
           <w:szCs w:val="21"/>
         </w:rPr>
-        <w:t>process information correctly!</w:t>
+        <w:t>o</w:t>
+      </w:r>
+      <w:r>
+        <w:rPr>
+          <w:rFonts w:ascii="inherit" w:hAnsi="inherit" w:cs="Arial"/>
+          <w:color w:val="000000"/>
+          <w:sz w:val="21"/>
+          <w:szCs w:val="21"/>
+        </w:rPr>
+        <w:t xml:space="preserve"> the neurons on </w:t>
+      </w:r>
+      <w:r>
+        <w:rPr>
+          <w:rFonts w:ascii="inherit" w:hAnsi="inherit" w:cs="Arial"/>
+          <w:color w:val="000000"/>
+          <w:sz w:val="21"/>
+          <w:szCs w:val="21"/>
+        </w:rPr>
+        <w:t>th</w:t>
+      </w:r>
+      <w:r>
+        <w:rPr>
+          <w:rFonts w:ascii="inherit" w:hAnsi="inherit" w:cs="Arial"/>
+          <w:color w:val="000000"/>
+          <w:sz w:val="21"/>
+          <w:szCs w:val="21"/>
+        </w:rPr>
+        <w:t xml:space="preserve">e different layers close to his own </w:t>
+      </w:r>
+      <w:r>
+        <w:rPr>
+          <w:rFonts w:ascii="inherit" w:hAnsi="inherit" w:cs="Arial"/>
+          <w:color w:val="000000"/>
+          <w:sz w:val="21"/>
+          <w:szCs w:val="21"/>
+        </w:rPr>
+        <w:t>in a well-defined connection structure</w:t>
+      </w:r>
+      <w:r>
+        <w:rPr>
+          <w:rFonts w:ascii="inherit" w:hAnsi="inherit" w:cs="Arial"/>
+          <w:color w:val="000000"/>
+          <w:sz w:val="21"/>
+          <w:szCs w:val="21"/>
+        </w:rPr>
+        <w:t>.</w:t>
       </w:r>
     </w:p>
     <w:p>
@@ -3008,7 +3102,7 @@
           <w:sz w:val="21"/>
           <w:szCs w:val="21"/>
         </w:rPr>
-        <w:t>Nowadays</w:t>
+        <w:t>Neural Networks resemble</w:t>
       </w:r>
       <w:r>
         <w:rPr>
@@ -3017,7 +3111,7 @@
           <w:sz w:val="21"/>
           <w:szCs w:val="21"/>
         </w:rPr>
-        <w:t>, Neural Networks idea is being used to solve problems using computer</w:t>
+        <w:t xml:space="preserve"> </w:t>
       </w:r>
       <w:r>
         <w:rPr>
@@ -3026,7 +3120,7 @@
           <w:sz w:val="21"/>
           <w:szCs w:val="21"/>
         </w:rPr>
-        <w:t>s</w:t>
+        <w:t xml:space="preserve">the human brain neurons – Our own human "AI" – a series of electrical connections </w:t>
       </w:r>
       <w:r>
         <w:rPr>
@@ -3035,7 +3129,7 @@
           <w:sz w:val="21"/>
           <w:szCs w:val="21"/>
         </w:rPr>
-        <w:t xml:space="preserve"> – harnessing computers calculation </w:t>
+        <w:t xml:space="preserve">that connect </w:t>
       </w:r>
       <w:r>
         <w:rPr>
@@ -3044,7 +3138,7 @@
           <w:sz w:val="21"/>
           <w:szCs w:val="21"/>
         </w:rPr>
-        <w:t>abilities</w:t>
+        <w:t xml:space="preserve">one neuron to another in a process called synapses. </w:t>
       </w:r>
       <w:r>
         <w:rPr>
@@ -3053,7 +3147,7 @@
           <w:sz w:val="21"/>
           <w:szCs w:val="21"/>
         </w:rPr>
-        <w:t xml:space="preserve"> to process information in the same way neurons in </w:t>
+        <w:t xml:space="preserve"> </w:t>
       </w:r>
       <w:r>
         <w:rPr>
@@ -3062,7 +3156,7 @@
           <w:sz w:val="21"/>
           <w:szCs w:val="21"/>
         </w:rPr>
-        <w:t>the human</w:t>
+        <w:t xml:space="preserve">Those transitions are the key factor of us being able to </w:t>
       </w:r>
       <w:r>
         <w:rPr>
@@ -3071,7 +3165,7 @@
           <w:sz w:val="21"/>
           <w:szCs w:val="21"/>
         </w:rPr>
-        <w:t xml:space="preserve"> brain does!</w:t>
+        <w:t>process information correctly!</w:t>
       </w:r>
     </w:p>
     <w:p>
@@ -3094,7 +3188,275 @@
           <w:sz w:val="21"/>
           <w:szCs w:val="21"/>
         </w:rPr>
-        <w:t>The connection between biological Neural Networks to AI Neural Networks is modeled into weighs – an integer that if positive, reflect an excitatory connection,  while negative values mean inhibitory connections. Using those relations, this activity is referred to as linear combination of data and those weights form the computer to process.</w:t>
+        <w:t>Nowadays</w:t>
+      </w:r>
+      <w:r>
+        <w:rPr>
+          <w:rFonts w:ascii="inherit" w:hAnsi="inherit" w:cs="Arial"/>
+          <w:color w:val="000000"/>
+          <w:sz w:val="21"/>
+          <w:szCs w:val="21"/>
+        </w:rPr>
+        <w:t>, Neural Networks idea is being used to solve problems using computer</w:t>
+      </w:r>
+      <w:r>
+        <w:rPr>
+          <w:rFonts w:ascii="inherit" w:hAnsi="inherit" w:cs="Arial"/>
+          <w:color w:val="000000"/>
+          <w:sz w:val="21"/>
+          <w:szCs w:val="21"/>
+        </w:rPr>
+        <w:t>s</w:t>
+      </w:r>
+      <w:r>
+        <w:rPr>
+          <w:rFonts w:ascii="inherit" w:hAnsi="inherit" w:cs="Arial"/>
+          <w:color w:val="000000"/>
+          <w:sz w:val="21"/>
+          <w:szCs w:val="21"/>
+        </w:rPr>
+        <w:t xml:space="preserve"> – harnessing computers calculation </w:t>
+      </w:r>
+      <w:r>
+        <w:rPr>
+          <w:rFonts w:ascii="inherit" w:hAnsi="inherit" w:cs="Arial"/>
+          <w:color w:val="000000"/>
+          <w:sz w:val="21"/>
+          <w:szCs w:val="21"/>
+        </w:rPr>
+        <w:t>abilities</w:t>
+      </w:r>
+      <w:r>
+        <w:rPr>
+          <w:rFonts w:ascii="inherit" w:hAnsi="inherit" w:cs="Arial"/>
+          <w:color w:val="000000"/>
+          <w:sz w:val="21"/>
+          <w:szCs w:val="21"/>
+        </w:rPr>
+        <w:t xml:space="preserve"> to process information in the same way </w:t>
+      </w:r>
+      <w:r>
+        <w:rPr>
+          <w:rFonts w:ascii="inherit" w:hAnsi="inherit" w:cs="Arial"/>
+          <w:color w:val="000000"/>
+          <w:sz w:val="21"/>
+          <w:szCs w:val="21"/>
+        </w:rPr>
+        <w:t>human</w:t>
+      </w:r>
+      <w:r>
+        <w:rPr>
+          <w:rFonts w:ascii="inherit" w:hAnsi="inherit" w:cs="Arial"/>
+          <w:color w:val="000000"/>
+          <w:sz w:val="21"/>
+          <w:szCs w:val="21"/>
+        </w:rPr>
+        <w:t xml:space="preserve"> brain</w:t>
+      </w:r>
+      <w:r>
+        <w:rPr>
+          <w:rFonts w:ascii="inherit" w:hAnsi="inherit" w:cs="Arial"/>
+          <w:color w:val="000000"/>
+          <w:sz w:val="21"/>
+          <w:szCs w:val="21"/>
+        </w:rPr>
+        <w:t>'s</w:t>
+      </w:r>
+      <w:r>
+        <w:rPr>
+          <w:rFonts w:ascii="inherit" w:hAnsi="inherit" w:cs="Arial"/>
+          <w:color w:val="000000"/>
+          <w:sz w:val="21"/>
+          <w:szCs w:val="21"/>
+        </w:rPr>
+        <w:t xml:space="preserve"> </w:t>
+      </w:r>
+      <w:r>
+        <w:rPr>
+          <w:rFonts w:ascii="inherit" w:hAnsi="inherit" w:cs="Arial"/>
+          <w:color w:val="000000"/>
+          <w:sz w:val="21"/>
+          <w:szCs w:val="21"/>
+        </w:rPr>
+        <w:t>neurons</w:t>
+      </w:r>
+      <w:r>
+        <w:rPr>
+          <w:rFonts w:ascii="inherit" w:hAnsi="inherit" w:cs="Arial"/>
+          <w:color w:val="000000"/>
+          <w:sz w:val="21"/>
+          <w:szCs w:val="21"/>
+        </w:rPr>
+        <w:t xml:space="preserve"> does!</w:t>
+      </w:r>
+    </w:p>
+    <w:p>
+      <w:pPr>
+        <w:pStyle w:val="NormalWeb"/>
+        <w:shd w:val="clear" w:color="auto" w:fill="FFFFFF"/>
+        <w:spacing w:before="0" w:beforeAutospacing="0" w:after="0" w:afterAutospacing="0" w:line="330" w:lineRule="atLeast"/>
+        <w:textAlignment w:val="baseline"/>
+        <w:rPr>
+          <w:rFonts w:ascii="inherit" w:hAnsi="inherit" w:cs="Arial"/>
+          <w:color w:val="000000"/>
+          <w:sz w:val="21"/>
+          <w:szCs w:val="21"/>
+        </w:rPr>
+      </w:pPr>
+      <w:r>
+        <w:rPr>
+          <w:rFonts w:ascii="inherit" w:hAnsi="inherit" w:cs="Arial"/>
+          <w:color w:val="000000"/>
+          <w:sz w:val="21"/>
+          <w:szCs w:val="21"/>
+        </w:rPr>
+        <w:t>The connection between biological Neural Networks to AI Neural Networks is modeled into weighs</w:t>
+      </w:r>
+      <w:r>
+        <w:rPr>
+          <w:rFonts w:ascii="inherit" w:hAnsi="inherit" w:cs="Arial"/>
+          <w:color w:val="000000"/>
+          <w:sz w:val="21"/>
+          <w:szCs w:val="21"/>
+        </w:rPr>
+        <w:t>.</w:t>
+      </w:r>
+      <w:r>
+        <w:rPr>
+          <w:rFonts w:ascii="inherit" w:hAnsi="inherit" w:cs="Arial"/>
+          <w:color w:val="000000"/>
+          <w:sz w:val="21"/>
+          <w:szCs w:val="21"/>
+        </w:rPr>
+        <w:t xml:space="preserve"> </w:t>
+      </w:r>
+      <w:r>
+        <w:rPr>
+          <w:rFonts w:ascii="inherit" w:hAnsi="inherit" w:cs="Arial"/>
+          <w:color w:val="000000"/>
+          <w:sz w:val="21"/>
+          <w:szCs w:val="21"/>
+        </w:rPr>
+        <w:t xml:space="preserve">Weight, </w:t>
+      </w:r>
+      <w:r>
+        <w:rPr>
+          <w:rFonts w:ascii="inherit" w:hAnsi="inherit" w:cs="Arial"/>
+          <w:color w:val="000000"/>
+          <w:sz w:val="21"/>
+          <w:szCs w:val="21"/>
+        </w:rPr>
+        <w:t xml:space="preserve">a </w:t>
+      </w:r>
+      <w:r>
+        <w:rPr>
+          <w:rFonts w:ascii="inherit" w:hAnsi="inherit" w:cs="Arial"/>
+          <w:color w:val="000000"/>
+          <w:sz w:val="21"/>
+          <w:szCs w:val="21"/>
+        </w:rPr>
+        <w:t>number</w:t>
+      </w:r>
+      <w:r>
+        <w:rPr>
+          <w:rFonts w:ascii="inherit" w:hAnsi="inherit" w:cs="Arial"/>
+          <w:color w:val="000000"/>
+          <w:sz w:val="21"/>
+          <w:szCs w:val="21"/>
+        </w:rPr>
+        <w:t xml:space="preserve"> that if positive, reflect</w:t>
+      </w:r>
+      <w:r>
+        <w:rPr>
+          <w:rFonts w:ascii="inherit" w:hAnsi="inherit" w:cs="Arial"/>
+          <w:color w:val="000000"/>
+          <w:sz w:val="21"/>
+          <w:szCs w:val="21"/>
+        </w:rPr>
+        <w:t>s</w:t>
+      </w:r>
+      <w:r>
+        <w:rPr>
+          <w:rFonts w:ascii="inherit" w:hAnsi="inherit" w:cs="Arial"/>
+          <w:color w:val="000000"/>
+          <w:sz w:val="21"/>
+          <w:szCs w:val="21"/>
+        </w:rPr>
+        <w:t xml:space="preserve"> an excitatory </w:t>
+      </w:r>
+      <w:proofErr w:type="gramStart"/>
+      <w:r>
+        <w:rPr>
+          <w:rFonts w:ascii="inherit" w:hAnsi="inherit" w:cs="Arial"/>
+          <w:color w:val="000000"/>
+          <w:sz w:val="21"/>
+          <w:szCs w:val="21"/>
+        </w:rPr>
+        <w:t>connection,  while</w:t>
+      </w:r>
+      <w:proofErr w:type="gramEnd"/>
+      <w:r>
+        <w:rPr>
+          <w:rFonts w:ascii="inherit" w:hAnsi="inherit" w:cs="Arial"/>
+          <w:color w:val="000000"/>
+          <w:sz w:val="21"/>
+          <w:szCs w:val="21"/>
+        </w:rPr>
+        <w:t xml:space="preserve"> negative values mean inhibitory connections. Using those relations, this activity is referred to as linear combination of data and weights</w:t>
+      </w:r>
+      <w:r>
+        <w:rPr>
+          <w:rFonts w:ascii="inherit" w:hAnsi="inherit" w:cs="Arial"/>
+          <w:color w:val="000000"/>
+          <w:sz w:val="21"/>
+          <w:szCs w:val="21"/>
+        </w:rPr>
+        <w:t xml:space="preserve"> granting</w:t>
+      </w:r>
+      <w:r>
+        <w:rPr>
+          <w:rFonts w:ascii="inherit" w:hAnsi="inherit" w:cs="Arial"/>
+          <w:color w:val="000000"/>
+          <w:sz w:val="21"/>
+          <w:szCs w:val="21"/>
+        </w:rPr>
+        <w:t xml:space="preserve"> the computer</w:t>
+      </w:r>
+      <w:r>
+        <w:rPr>
+          <w:rFonts w:ascii="inherit" w:hAnsi="inherit" w:cs="Arial"/>
+          <w:color w:val="000000"/>
+          <w:sz w:val="21"/>
+          <w:szCs w:val="21"/>
+        </w:rPr>
+        <w:t xml:space="preserve"> to </w:t>
+      </w:r>
+      <w:r>
+        <w:rPr>
+          <w:rFonts w:ascii="inherit" w:hAnsi="inherit" w:cs="Arial"/>
+          <w:color w:val="000000"/>
+          <w:sz w:val="21"/>
+          <w:szCs w:val="21"/>
+        </w:rPr>
+        <w:t>process</w:t>
+      </w:r>
+      <w:r>
+        <w:rPr>
+          <w:rFonts w:ascii="inherit" w:hAnsi="inherit" w:cs="Arial"/>
+          <w:color w:val="000000"/>
+          <w:sz w:val="21"/>
+          <w:szCs w:val="21"/>
+        </w:rPr>
+        <w:t xml:space="preserve"> information</w:t>
+      </w:r>
+      <w:r>
+        <w:rPr>
+          <w:rFonts w:ascii="inherit" w:hAnsi="inherit" w:cs="Arial"/>
+          <w:color w:val="000000"/>
+          <w:sz w:val="21"/>
+          <w:szCs w:val="21"/>
+        </w:rPr>
+        <w:t>.</w:t>
       </w:r>
     </w:p>
     <w:p>
@@ -3242,7 +3604,7 @@
           <w:szCs w:val="21"/>
           <w:u w:val="single"/>
         </w:rPr>
-        <w:t>But how does it learn?</w:t>
+        <w:t xml:space="preserve">But how does </w:t>
       </w:r>
       <w:r>
         <w:rPr>
@@ -3252,6 +3614,26 @@
           <w:szCs w:val="21"/>
           <w:u w:val="single"/>
         </w:rPr>
+        <w:t>the computer</w:t>
+      </w:r>
+      <w:r>
+        <w:rPr>
+          <w:rFonts w:ascii="inherit" w:hAnsi="inherit" w:cs="Arial"/>
+          <w:color w:val="000000"/>
+          <w:sz w:val="21"/>
+          <w:szCs w:val="21"/>
+          <w:u w:val="single"/>
+        </w:rPr>
+        <w:t xml:space="preserve"> learn?</w:t>
+      </w:r>
+      <w:r>
+        <w:rPr>
+          <w:rFonts w:ascii="inherit" w:hAnsi="inherit" w:cs="Arial"/>
+          <w:color w:val="000000"/>
+          <w:sz w:val="21"/>
+          <w:szCs w:val="21"/>
+          <w:u w:val="single"/>
+        </w:rPr>
         <w:br/>
       </w:r>
       <w:r>
@@ -3261,7 +3643,34 @@
           <w:sz w:val="21"/>
           <w:szCs w:val="21"/>
         </w:rPr>
-        <w:t>Well surly if we want to imitate human behavior we must learn from our mistakes and improve.</w:t>
+        <w:t xml:space="preserve">One of the most common human </w:t>
+      </w:r>
+      <w:r>
+        <w:rPr>
+          <w:rFonts w:ascii="inherit" w:hAnsi="inherit" w:cs="Arial"/>
+          <w:color w:val="000000"/>
+          <w:sz w:val="21"/>
+          <w:szCs w:val="21"/>
+        </w:rPr>
+        <w:t xml:space="preserve">behavior </w:t>
+      </w:r>
+      <w:r>
+        <w:rPr>
+          <w:rFonts w:ascii="inherit" w:hAnsi="inherit" w:cs="Arial"/>
+          <w:color w:val="000000"/>
+          <w:sz w:val="21"/>
+          <w:szCs w:val="21"/>
+        </w:rPr>
+        <w:t>is being able to</w:t>
+      </w:r>
+      <w:r>
+        <w:rPr>
+          <w:rFonts w:ascii="inherit" w:hAnsi="inherit" w:cs="Arial"/>
+          <w:color w:val="000000"/>
+          <w:sz w:val="21"/>
+          <w:szCs w:val="21"/>
+        </w:rPr>
+        <w:t xml:space="preserve"> learn from our mistakes and improve.</w:t>
       </w:r>
       <w:r>
         <w:rPr>
@@ -3329,6 +3738,17 @@
           <w:szCs w:val="21"/>
         </w:rPr>
       </w:pPr>
+    </w:p>
+    <w:p>
+      <w:pPr>
+        <w:jc w:val="center"/>
+        <w:rPr>
+          <w:rFonts w:ascii="inherit" w:eastAsiaTheme="majorEastAsia" w:hAnsi="inherit" w:cs="Arial"/>
+          <w:color w:val="000000"/>
+          <w:sz w:val="21"/>
+          <w:szCs w:val="21"/>
+        </w:rPr>
+      </w:pPr>
       <w:r>
         <w:rPr>
           <w:rFonts w:ascii="inherit" w:eastAsiaTheme="majorEastAsia" w:hAnsi="inherit" w:cs="Arial"/>
@@ -3338,8 +3758,8 @@
           <w:szCs w:val="21"/>
         </w:rPr>
         <w:drawing>
-          <wp:inline distT="0" distB="0" distL="0" distR="0" wp14:anchorId="04A10E34" wp14:editId="267DD3CE">
-            <wp:extent cx="1580213" cy="2103120"/>
+          <wp:inline distT="0" distB="0" distL="0" distR="0" wp14:anchorId="04A10E34" wp14:editId="1304DF13">
+            <wp:extent cx="1870300" cy="2489200"/>
             <wp:effectExtent l="0" t="0" r="0" b="0"/>
             <wp:docPr id="1" name="Picture 1"/>
             <wp:cNvGraphicFramePr>
@@ -3370,7 +3790,7 @@
                   <pic:spPr bwMode="auto">
                     <a:xfrm>
                       <a:off x="0" y="0"/>
-                      <a:ext cx="1589279" cy="2115186"/>
+                      <a:ext cx="1883597" cy="2506897"/>
                     </a:xfrm>
                     <a:prstGeom prst="rect">
                       <a:avLst/>
@@ -3400,7 +3820,6 @@
       </w:pPr>
       <w:bookmarkStart w:id="4" w:name="_Toc59964578"/>
       <w:r>
-        <w:lastRenderedPageBreak/>
         <w:t xml:space="preserve">Fully </w:t>
       </w:r>
       <w:r>
@@ -3427,7 +3846,25 @@
           <w:sz w:val="21"/>
           <w:szCs w:val="21"/>
         </w:rPr>
-        <w:t>Neural Networks have different types of architecture that can be used in order to get a different behavior of the architecture  – a faster one, a more precise and any combination of both.</w:t>
+        <w:t xml:space="preserve">Neural Networks have different types of architecture that can be used in order to get a different behavior of the </w:t>
+      </w:r>
+      <w:r>
+        <w:rPr>
+          <w:rFonts w:ascii="inherit" w:eastAsia="Times New Roman" w:hAnsi="inherit" w:cs="Arial"/>
+          <w:color w:val="000000"/>
+          <w:sz w:val="21"/>
+          <w:szCs w:val="21"/>
+        </w:rPr>
+        <w:t>network</w:t>
+      </w:r>
+      <w:r>
+        <w:rPr>
+          <w:rFonts w:ascii="inherit" w:eastAsia="Times New Roman" w:hAnsi="inherit" w:cs="Arial"/>
+          <w:color w:val="000000"/>
+          <w:sz w:val="21"/>
+          <w:szCs w:val="21"/>
+        </w:rPr>
+        <w:t xml:space="preserve">  – a faster one, a more precise and any combination of both.</w:t>
       </w:r>
       <w:r>
         <w:rPr>
@@ -3662,7 +4099,13 @@
         <w:t>the network input consists of pictures</w:t>
       </w:r>
       <w:r>
-        <w:t xml:space="preserve"> then every single pixel is passing through the network and </w:t>
+        <w:t xml:space="preserve"> th</w:t>
+      </w:r>
+      <w:r>
+        <w:t>a</w:t>
+      </w:r>
+      <w:r>
+        <w:t xml:space="preserve">n every single pixel is passing through the network and </w:t>
       </w:r>
       <w:r>
         <w:t>Taken into account</w:t>
@@ -3675,21 +4118,31 @@
         <w:t>The liability of such</w:t>
       </w:r>
       <w:r>
-        <w:t xml:space="preserve"> architecture is that </w:t>
-      </w:r>
-      <w:proofErr w:type="spellStart"/>
-      <w:r>
-        <w:t>its</w:t>
-      </w:r>
-      <w:proofErr w:type="spellEnd"/>
-      <w:r>
-        <w:t xml:space="preserve"> very big in size (Memory)</w:t>
+        <w:t xml:space="preserve"> architecture is that it</w:t>
+      </w:r>
+      <w:r>
+        <w:t>'</w:t>
+      </w:r>
+      <w:r>
+        <w:t>s very big in size (Memory)</w:t>
       </w:r>
       <w:r>
         <w:t xml:space="preserve"> </w:t>
       </w:r>
       <w:r>
-        <w:t>and to have weaker performance.</w:t>
+        <w:t xml:space="preserve">and </w:t>
+      </w:r>
+      <w:r>
+        <w:t xml:space="preserve">usually </w:t>
+      </w:r>
+      <w:r>
+        <w:t>have</w:t>
+      </w:r>
+      <w:r>
+        <w:t xml:space="preserve"> a</w:t>
+      </w:r>
+      <w:r>
+        <w:t xml:space="preserve"> weaker performance.</w:t>
       </w:r>
     </w:p>
     <w:p>
@@ -3713,20 +4166,23 @@
     </w:p>
     <w:p>
       <w:r>
-        <w:rPr>
-          <w:rFonts w:ascii="inherit" w:hAnsi="inherit" w:cs="Arial"/>
-          <w:color w:val="000000"/>
-          <w:sz w:val="21"/>
-          <w:szCs w:val="21"/>
-        </w:rPr>
-        <w:t>Before we deal with an example – lets define some basic Concepts</w:t>
+        <w:t xml:space="preserve">Let's </w:t>
+      </w:r>
+      <w:r>
+        <w:t>define some basic Concepts</w:t>
       </w:r>
       <w:r>
         <w:t>:</w:t>
       </w:r>
       <w:r>
         <w:br/>
-        <w:t>In order to make this concepts more understandable we'll</w:t>
+        <w:t>In order to make th</w:t>
+      </w:r>
+      <w:r>
+        <w:t>ese</w:t>
+      </w:r>
+      <w:r>
+        <w:t xml:space="preserve"> concepts more understandable we'll</w:t>
       </w:r>
       <w:r>
         <w:rPr>
@@ -3743,19 +4199,59 @@
       </w:r>
     </w:p>
     <w:p>
-      <w:proofErr w:type="spellStart"/>
       <w:r>
         <w:rPr>
           <w:u w:val="single"/>
         </w:rPr>
-        <w:t>Lets</w:t>
-      </w:r>
-      <w:proofErr w:type="spellEnd"/>
+        <w:t>Let</w:t>
+      </w:r>
       <w:r>
         <w:rPr>
           <w:u w:val="single"/>
         </w:rPr>
-        <w:t xml:space="preserve"> say we try to create a net that will delete every spam email we receive</w:t>
+        <w:t>'</w:t>
+      </w:r>
+      <w:r>
+        <w:rPr>
+          <w:u w:val="single"/>
+        </w:rPr>
+        <w:t>s</w:t>
+      </w:r>
+      <w:r>
+        <w:rPr>
+          <w:u w:val="single"/>
+        </w:rPr>
+        <w:t xml:space="preserve"> us try</w:t>
+      </w:r>
+      <w:r>
+        <w:rPr>
+          <w:u w:val="single"/>
+        </w:rPr>
+        <w:t xml:space="preserve"> to create a net</w:t>
+      </w:r>
+      <w:r>
+        <w:rPr>
+          <w:u w:val="single"/>
+        </w:rPr>
+        <w:t>work</w:t>
+      </w:r>
+      <w:r>
+        <w:rPr>
+          <w:u w:val="single"/>
+        </w:rPr>
+        <w:t xml:space="preserve"> that delete</w:t>
+      </w:r>
+      <w:r>
+        <w:rPr>
+          <w:u w:val="single"/>
+        </w:rPr>
+        <w:t>s</w:t>
+      </w:r>
+      <w:r>
+        <w:rPr>
+          <w:u w:val="single"/>
+        </w:rPr>
+        <w:t xml:space="preserve"> every spam email we receive</w:t>
       </w:r>
       <w:r>
         <w:t>:</w:t>
@@ -4044,7 +4540,11 @@
               <w:cnfStyle w:val="000000000000" w:firstRow="0" w:lastRow="0" w:firstColumn="0" w:lastColumn="0" w:oddVBand="0" w:evenVBand="0" w:oddHBand="0" w:evenHBand="0" w:firstRowFirstColumn="0" w:firstRowLastColumn="0" w:lastRowFirstColumn="0" w:lastRowLastColumn="0"/>
             </w:pPr>
             <w:r>
-              <w:t>Neural network consists of layers – all the layers between the input and output called "Hidden layers"</w:t>
+              <w:t xml:space="preserve">Neural network consists of layers – all the layers between </w:t>
+            </w:r>
+            <w:r>
+              <w:lastRenderedPageBreak/>
+              <w:t>the input and output called "Hidden layers"</w:t>
             </w:r>
           </w:p>
         </w:tc>
@@ -4071,7 +4571,6 @@
         <w:rPr>
           <w:u w:val="single"/>
         </w:rPr>
-        <w:lastRenderedPageBreak/>
         <w:t>So now we'll have a look inside a Fully connected layer and understand the way it works:</w:t>
       </w:r>
     </w:p>
@@ -4152,13 +4651,11 @@
       <w:r>
         <w:t xml:space="preserve"> data (</w:t>
       </w:r>
-      <w:proofErr w:type="spellStart"/>
-      <w:r>
-        <w:t>lets</w:t>
-      </w:r>
-      <w:proofErr w:type="spellEnd"/>
-      <w:r>
-        <w:t xml:space="preserve"> say every pixel of a </w:t>
+      <w:r>
+        <w:t>for example</w:t>
+      </w:r>
+      <w:r>
+        <w:t xml:space="preserve"> every pixel of a </w:t>
       </w:r>
       <m:oMath>
         <m:rad>
@@ -4271,33 +4768,81 @@
           <w:rFonts w:eastAsiaTheme="minorEastAsia"/>
         </w:rPr>
         <w:br/>
-        <w:t xml:space="preserve">The next step is to multiply every pixel in its corresponding weight value. All those </w:t>
+        <w:t xml:space="preserve">The next step is to multiply every pixel in </w:t>
       </w:r>
       <w:proofErr w:type="spellStart"/>
       <w:r>
         <w:rPr>
           <w:rFonts w:eastAsiaTheme="minorEastAsia"/>
         </w:rPr>
-        <w:t>multipications</w:t>
+        <w:t>it</w:t>
+      </w:r>
+      <w:r>
+        <w:rPr>
+          <w:rFonts w:eastAsiaTheme="minorEastAsia"/>
+        </w:rPr>
+        <w:t>'</w:t>
+      </w:r>
+      <w:r>
+        <w:rPr>
+          <w:rFonts w:eastAsiaTheme="minorEastAsia"/>
+        </w:rPr>
+        <w:t>s</w:t>
       </w:r>
       <w:proofErr w:type="spellEnd"/>
       <w:r>
         <w:rPr>
           <w:rFonts w:eastAsiaTheme="minorEastAsia"/>
         </w:rPr>
-        <w:t xml:space="preserve"> are being summed to one value that is being normalized using the "step function" – this is the ACTIVATION which we'll discuss</w:t>
+        <w:t xml:space="preserve"> corresponding weight value. All those </w:t>
       </w:r>
       <w:r>
         <w:rPr>
           <w:rFonts w:eastAsiaTheme="minorEastAsia"/>
         </w:rPr>
+        <w:t>multiplications</w:t>
+      </w:r>
+      <w:r>
+        <w:rPr>
+          <w:rFonts w:eastAsiaTheme="minorEastAsia"/>
+        </w:rPr>
+        <w:t xml:space="preserve"> are being summed to one value that is being normalized using the "</w:t>
+      </w:r>
+      <w:r>
+        <w:rPr>
+          <w:rFonts w:eastAsiaTheme="minorEastAsia"/>
+        </w:rPr>
+        <w:t>Activation</w:t>
+      </w:r>
+      <w:r>
+        <w:rPr>
+          <w:rFonts w:eastAsiaTheme="minorEastAsia"/>
+        </w:rPr>
+        <w:t xml:space="preserve"> function" – we'll discuss</w:t>
+      </w:r>
+      <w:r>
+        <w:rPr>
+          <w:rFonts w:eastAsiaTheme="minorEastAsia"/>
+        </w:rPr>
         <w:t xml:space="preserve"> on</w:t>
       </w:r>
       <w:r>
         <w:rPr>
           <w:rFonts w:eastAsiaTheme="minorEastAsia"/>
         </w:rPr>
-        <w:t xml:space="preserve"> shortly.</w:t>
+        <w:t xml:space="preserve"> </w:t>
+      </w:r>
+      <w:r>
+        <w:rPr>
+          <w:rFonts w:eastAsiaTheme="minorEastAsia"/>
+        </w:rPr>
+        <w:t xml:space="preserve">this function </w:t>
+      </w:r>
+      <w:r>
+        <w:rPr>
+          <w:rFonts w:eastAsiaTheme="minorEastAsia"/>
+        </w:rPr>
+        <w:t>shortly.</w:t>
       </w:r>
     </w:p>
     <w:p>
@@ -4310,7 +4855,13 @@
         <w:rPr>
           <w:rFonts w:eastAsiaTheme="minorEastAsia"/>
         </w:rPr>
-        <w:t xml:space="preserve">We'll add that there is another concept called </w:t>
+        <w:t>Another</w:t>
+      </w:r>
+      <w:r>
+        <w:rPr>
+          <w:rFonts w:eastAsiaTheme="minorEastAsia"/>
+        </w:rPr>
+        <w:t xml:space="preserve"> concept called </w:t>
       </w:r>
       <w:r>
         <w:rPr>
@@ -4319,6 +4870,12 @@
           <w:bCs/>
         </w:rPr>
         <w:t xml:space="preserve">bias </w:t>
+      </w:r>
+      <w:r>
+        <w:rPr>
+          <w:rFonts w:eastAsiaTheme="minorEastAsia"/>
+        </w:rPr>
+        <w:t xml:space="preserve">is </w:t>
       </w:r>
       <w:r>
         <w:rPr>
@@ -4468,7 +5025,25 @@
             <w:rPr>
               <w:rFonts w:ascii="Cambria Math" w:eastAsiaTheme="minorEastAsia" w:hAnsi="Cambria Math"/>
             </w:rPr>
-            <m:t>+b)</m:t>
+            <m:t>+b</m:t>
+          </m:r>
+          <m:r>
+            <m:rPr>
+              <m:sty m:val="bi"/>
+            </m:rPr>
+            <w:rPr>
+              <w:rFonts w:ascii="Cambria Math" w:eastAsiaTheme="minorEastAsia" w:hAnsi="Cambria Math"/>
+            </w:rPr>
+            <m:t>ias</m:t>
+          </m:r>
+          <m:r>
+            <m:rPr>
+              <m:sty m:val="bi"/>
+            </m:rPr>
+            <w:rPr>
+              <w:rFonts w:ascii="Cambria Math" w:eastAsiaTheme="minorEastAsia" w:hAnsi="Cambria Math"/>
+            </w:rPr>
+            <m:t>)</m:t>
           </m:r>
         </m:oMath>
       </m:oMathPara>
@@ -4540,13 +5115,6 @@
           </wp:anchor>
         </w:drawing>
       </w:r>
-    </w:p>
-    <w:p>
-      <w:pPr>
-        <w:rPr>
-          <w:rFonts w:eastAsiaTheme="minorEastAsia"/>
-        </w:rPr>
-      </w:pPr>
       <w:r>
         <w:rPr>
           <w:rFonts w:eastAsiaTheme="minorEastAsia"/>
@@ -4589,12 +5157,28 @@
         <w:rPr>
           <w:rFonts w:eastAsiaTheme="minorEastAsia"/>
         </w:rPr>
-        <w:t>as its own weight</w:t>
-      </w:r>
+        <w:t xml:space="preserve">as </w:t>
+      </w:r>
+      <w:proofErr w:type="spellStart"/>
+      <w:proofErr w:type="gramStart"/>
       <w:r>
         <w:rPr>
           <w:rFonts w:eastAsiaTheme="minorEastAsia"/>
         </w:rPr>
+        <w:t>it's</w:t>
+      </w:r>
+      <w:proofErr w:type="spellEnd"/>
+      <w:proofErr w:type="gramEnd"/>
+      <w:r>
+        <w:rPr>
+          <w:rFonts w:eastAsiaTheme="minorEastAsia"/>
+        </w:rPr>
+        <w:t xml:space="preserve"> own weight</w:t>
+      </w:r>
+      <w:r>
+        <w:rPr>
+          <w:rFonts w:eastAsiaTheme="minorEastAsia"/>
+        </w:rPr>
         <w:t>s</w:t>
       </w:r>
       <w:r>
@@ -4614,12 +5198,6 @@
           <w:rFonts w:eastAsiaTheme="minorEastAsia"/>
         </w:rPr>
         <w:t>corresponding to each neuron in the previous layer</w:t>
-      </w:r>
-      <w:r>
-        <w:rPr>
-          <w:rFonts w:eastAsiaTheme="minorEastAsia"/>
-        </w:rPr>
-        <w:t xml:space="preserve"> </w:t>
       </w:r>
       <w:r>
         <w:rPr>
@@ -4650,12 +5228,24 @@
         <w:rPr>
           <w:rFonts w:eastAsiaTheme="minorEastAsia"/>
         </w:rPr>
-        <w:t xml:space="preserve"> means that in the output of </w:t>
+        <w:t xml:space="preserve"> </w:t>
       </w:r>
       <w:r>
         <w:rPr>
           <w:rFonts w:eastAsiaTheme="minorEastAsia"/>
         </w:rPr>
+        <w:t>suggest</w:t>
+      </w:r>
+      <w:r>
+        <w:rPr>
+          <w:rFonts w:eastAsiaTheme="minorEastAsia"/>
+        </w:rPr>
+        <w:t xml:space="preserve"> that in the output of </w:t>
+      </w:r>
+      <w:r>
+        <w:rPr>
+          <w:rFonts w:eastAsiaTheme="minorEastAsia"/>
+        </w:rPr>
         <w:t>a layer with</w:t>
       </w:r>
       <w:r>
@@ -4668,16 +5258,26 @@
         <w:rPr>
           <w:rFonts w:eastAsiaTheme="minorEastAsia"/>
         </w:rPr>
-        <w:t xml:space="preserve">ns will </w:t>
-      </w:r>
-      <w:proofErr w:type="spellStart"/>
+        <w:t>ns</w:t>
+      </w:r>
       <w:r>
         <w:rPr>
           <w:rFonts w:eastAsiaTheme="minorEastAsia"/>
         </w:rPr>
-        <w:t>ouput</w:t>
-      </w:r>
-      <w:proofErr w:type="spellEnd"/>
+        <w:t xml:space="preserve"> there</w:t>
+      </w:r>
+      <w:r>
+        <w:rPr>
+          <w:rFonts w:eastAsiaTheme="minorEastAsia"/>
+        </w:rPr>
+        <w:t xml:space="preserve"> will</w:t>
+      </w:r>
+      <w:r>
+        <w:rPr>
+          <w:rFonts w:eastAsiaTheme="minorEastAsia"/>
+        </w:rPr>
+        <w:t xml:space="preserve"> be</w:t>
+      </w:r>
       <w:r>
         <w:rPr>
           <w:rFonts w:eastAsiaTheme="minorEastAsia"/>
@@ -4709,31 +5309,37 @@
         <w:rPr>
           <w:rFonts w:eastAsiaTheme="minorEastAsia"/>
         </w:rPr>
-        <w:t>Finally We get to the Final layer – where</w:t>
+        <w:t>Finally We get to the Final layer –</w:t>
       </w:r>
       <w:r>
         <w:rPr>
           <w:rFonts w:eastAsiaTheme="minorEastAsia"/>
         </w:rPr>
+        <w:t xml:space="preserve"> where we figure out if the network answer is correct and adjust the weight properly</w:t>
+      </w:r>
+      <w:r>
+        <w:rPr>
+          <w:rFonts w:eastAsiaTheme="minorEastAsia"/>
+        </w:rPr>
         <w:t xml:space="preserve"> </w:t>
       </w:r>
       <w:r>
         <w:rPr>
           <w:rFonts w:eastAsiaTheme="minorEastAsia"/>
         </w:rPr>
-        <w:t xml:space="preserve">we will be able to understand the system assumptions related to the data it got. </w:t>
+        <w:t xml:space="preserve">(depends on the amount of different outcomes our system can receive – for example, if the system needs to distinguish between 10 different </w:t>
       </w:r>
       <w:r>
         <w:rPr>
           <w:rFonts w:eastAsiaTheme="minorEastAsia"/>
         </w:rPr>
-        <w:t xml:space="preserve">(depends on the amount of different outcomes our system can receive – for example, if the system needs to distinguish between 10 different </w:t>
+        <w:t>objects, we will have 10 neurons in the final layer</w:t>
       </w:r>
       <w:r>
         <w:rPr>
           <w:rFonts w:eastAsiaTheme="minorEastAsia"/>
         </w:rPr>
-        <w:t xml:space="preserve">objects, we will have 10 neurons in the final layer.) </w:t>
+        <w:t>).</w:t>
       </w:r>
     </w:p>
     <w:p>
@@ -4914,7 +5520,16 @@
           <w:sz w:val="21"/>
           <w:szCs w:val="21"/>
         </w:rPr>
-        <w:t xml:space="preserve">A pooling layer is usually incorporated </w:t>
+        <w:t>The Activation</w:t>
+      </w:r>
+      <w:r>
+        <w:rPr>
+          <w:rFonts w:ascii="inherit" w:hAnsi="inherit" w:cs="Arial"/>
+          <w:color w:val="000000"/>
+          <w:sz w:val="21"/>
+          <w:szCs w:val="21"/>
+        </w:rPr>
+        <w:t xml:space="preserve"> layer is usually incorporated </w:t>
       </w:r>
       <w:r>
         <w:rPr>
@@ -4960,7 +5575,45 @@
           <w:sz w:val="21"/>
           <w:szCs w:val="21"/>
         </w:rPr>
-        <w:t>So what is this Activation layer and what is it good for?</w:t>
+        <w:t xml:space="preserve">what is this Activation layer and what is </w:t>
+      </w:r>
+      <w:proofErr w:type="gramStart"/>
+      <w:r>
+        <w:rPr>
+          <w:rFonts w:ascii="inherit" w:hAnsi="inherit" w:cs="Arial"/>
+          <w:color w:val="000000"/>
+          <w:sz w:val="21"/>
+          <w:szCs w:val="21"/>
+        </w:rPr>
+        <w:t>it</w:t>
+      </w:r>
+      <w:r>
+        <w:rPr>
+          <w:rFonts w:ascii="inherit" w:hAnsi="inherit" w:cs="Arial"/>
+          <w:color w:val="000000"/>
+          <w:sz w:val="21"/>
+          <w:szCs w:val="21"/>
+        </w:rPr>
+        <w:t>'s</w:t>
+      </w:r>
+      <w:proofErr w:type="gramEnd"/>
+      <w:r>
+        <w:rPr>
+          <w:rFonts w:ascii="inherit" w:hAnsi="inherit" w:cs="Arial"/>
+          <w:color w:val="000000"/>
+          <w:sz w:val="21"/>
+          <w:szCs w:val="21"/>
+        </w:rPr>
+        <w:t xml:space="preserve"> role</w:t>
+      </w:r>
+      <w:r>
+        <w:rPr>
+          <w:rFonts w:ascii="inherit" w:hAnsi="inherit" w:cs="Arial"/>
+          <w:color w:val="000000"/>
+          <w:sz w:val="21"/>
+          <w:szCs w:val="21"/>
+        </w:rPr>
+        <w:t>?</w:t>
       </w:r>
     </w:p>
     <w:p>
@@ -4983,8 +5636,9 @@
           <w:sz w:val="21"/>
           <w:szCs w:val="21"/>
         </w:rPr>
-        <w:t>As we saw in the previous chapter – when data enters a neuron we get</w:t>
-      </w:r>
+        <w:t xml:space="preserve">As we saw in the previous chapter – when data enters a neuron we </w:t>
+      </w:r>
+      <w:proofErr w:type="gramStart"/>
       <w:r>
         <w:rPr>
           <w:rFonts w:ascii="inherit" w:hAnsi="inherit" w:cs="Arial"/>
@@ -4992,8 +5646,18 @@
           <w:sz w:val="21"/>
           <w:szCs w:val="21"/>
         </w:rPr>
+        <w:t>receive</w:t>
+      </w:r>
+      <w:r>
+        <w:rPr>
+          <w:rFonts w:ascii="inherit" w:hAnsi="inherit" w:cs="Arial"/>
+          <w:color w:val="000000"/>
+          <w:sz w:val="21"/>
+          <w:szCs w:val="21"/>
+        </w:rPr>
         <w:t xml:space="preserve"> :</w:t>
       </w:r>
+      <w:proofErr w:type="gramEnd"/>
     </w:p>
     <w:p>
       <w:pPr>
@@ -5217,7 +5881,43 @@
           <w:sz w:val="21"/>
           <w:szCs w:val="21"/>
         </w:rPr>
-        <w:t xml:space="preserve"> (its mandatory especially in hardware!)</w:t>
+        <w:t xml:space="preserve"> (</w:t>
+      </w:r>
+      <w:r>
+        <w:rPr>
+          <w:rFonts w:ascii="inherit" w:hAnsi="inherit" w:cs="Arial"/>
+          <w:color w:val="000000"/>
+          <w:sz w:val="21"/>
+          <w:szCs w:val="21"/>
+        </w:rPr>
+        <w:t>it's</w:t>
+      </w:r>
+      <w:r>
+        <w:rPr>
+          <w:rFonts w:ascii="inherit" w:hAnsi="inherit" w:cs="Arial"/>
+          <w:color w:val="000000"/>
+          <w:sz w:val="21"/>
+          <w:szCs w:val="21"/>
+        </w:rPr>
+        <w:t xml:space="preserve"> mandatory</w:t>
+      </w:r>
+      <w:r>
+        <w:rPr>
+          <w:rFonts w:ascii="inherit" w:hAnsi="inherit" w:cs="Arial"/>
+          <w:color w:val="000000"/>
+          <w:sz w:val="21"/>
+          <w:szCs w:val="21"/>
+        </w:rPr>
+        <w:t xml:space="preserve"> to bound values -</w:t>
+      </w:r>
+      <w:r>
+        <w:rPr>
+          <w:rFonts w:ascii="inherit" w:hAnsi="inherit" w:cs="Arial"/>
+          <w:color w:val="000000"/>
+          <w:sz w:val="21"/>
+          <w:szCs w:val="21"/>
+        </w:rPr>
+        <w:t xml:space="preserve"> especially in hardware!)</w:t>
       </w:r>
       <w:r>
         <w:rPr>
@@ -5245,7 +5945,25 @@
           <w:sz w:val="21"/>
           <w:szCs w:val="21"/>
         </w:rPr>
-        <w:t xml:space="preserve">normalize all the values we add the </w:t>
+        <w:t>normalize all the values</w:t>
+      </w:r>
+      <w:r>
+        <w:rPr>
+          <w:rFonts w:ascii="inherit" w:hAnsi="inherit" w:cs="Arial"/>
+          <w:color w:val="000000"/>
+          <w:sz w:val="21"/>
+          <w:szCs w:val="21"/>
+        </w:rPr>
+        <w:t>,</w:t>
+      </w:r>
+      <w:r>
+        <w:rPr>
+          <w:rFonts w:ascii="inherit" w:hAnsi="inherit" w:cs="Arial"/>
+          <w:color w:val="000000"/>
+          <w:sz w:val="21"/>
+          <w:szCs w:val="21"/>
+        </w:rPr>
+        <w:t xml:space="preserve"> we add </w:t>
       </w:r>
       <w:r>
         <w:rPr>
@@ -5279,7 +5997,34 @@
           <w:sz w:val="21"/>
           <w:szCs w:val="21"/>
         </w:rPr>
-        <w:t>Researches dealing with the theory of such function are still being done but here are some examples:</w:t>
+        <w:t>H</w:t>
+      </w:r>
+      <w:r>
+        <w:rPr>
+          <w:rFonts w:ascii="inherit" w:hAnsi="inherit" w:cs="Arial"/>
+          <w:color w:val="000000"/>
+          <w:sz w:val="21"/>
+          <w:szCs w:val="21"/>
+        </w:rPr>
+        <w:t>ere are some examples</w:t>
+      </w:r>
+      <w:r>
+        <w:rPr>
+          <w:rFonts w:ascii="inherit" w:hAnsi="inherit" w:cs="Arial"/>
+          <w:color w:val="000000"/>
+          <w:sz w:val="21"/>
+          <w:szCs w:val="21"/>
+        </w:rPr>
+        <w:t xml:space="preserve"> for different Activation function</w:t>
+      </w:r>
+      <w:r>
+        <w:rPr>
+          <w:rFonts w:ascii="inherit" w:hAnsi="inherit" w:cs="Arial"/>
+          <w:color w:val="000000"/>
+          <w:sz w:val="21"/>
+          <w:szCs w:val="21"/>
+        </w:rPr>
+        <w:t>:</w:t>
       </w:r>
     </w:p>
     <w:p>
@@ -5328,7 +6073,16 @@
           <w:sz w:val="21"/>
           <w:szCs w:val="21"/>
         </w:rPr>
-        <w:t xml:space="preserve">Well this is probably the first function that comes to mind – if Y is below some threshold value, consider it as zero – </w:t>
+        <w:t>T</w:t>
+      </w:r>
+      <w:r>
+        <w:rPr>
+          <w:rFonts w:ascii="inherit" w:hAnsi="inherit" w:cs="Arial"/>
+          <w:color w:val="000000"/>
+          <w:sz w:val="21"/>
+          <w:szCs w:val="21"/>
+        </w:rPr>
+        <w:t xml:space="preserve">his is probably the first function that comes to mind – if Y is below some threshold value, consider it as zero – </w:t>
       </w:r>
     </w:p>
     <w:p>
@@ -5707,9 +6461,9 @@
           <w:sz w:val="21"/>
           <w:szCs w:val="21"/>
         </w:rPr>
-        <w:t xml:space="preserve"> function is the "linear" way to solve this problem. Using this function we get a range of values, so </w:t>
-      </w:r>
-      <w:proofErr w:type="spellStart"/>
+        <w:t xml:space="preserve"> function is the "linear" way to solve this problem. Using this </w:t>
+      </w:r>
+      <w:proofErr w:type="gramStart"/>
       <w:r>
         <w:rPr>
           <w:rFonts w:ascii="inherit" w:hAnsi="inherit" w:cs="Arial"/>
@@ -5717,9 +6471,9 @@
           <w:sz w:val="21"/>
           <w:szCs w:val="21"/>
         </w:rPr>
-        <w:t>its</w:t>
-      </w:r>
-      <w:proofErr w:type="spellEnd"/>
+        <w:t>function</w:t>
+      </w:r>
+      <w:proofErr w:type="gramEnd"/>
       <w:r>
         <w:rPr>
           <w:rFonts w:ascii="inherit" w:hAnsi="inherit" w:cs="Arial"/>
@@ -5727,7 +6481,43 @@
           <w:sz w:val="21"/>
           <w:szCs w:val="21"/>
         </w:rPr>
-        <w:t xml:space="preserve"> not binary activation like the step function – </w:t>
+        <w:t xml:space="preserve"> we get a range of values, </w:t>
+      </w:r>
+      <w:r>
+        <w:rPr>
+          <w:rFonts w:ascii="inherit" w:hAnsi="inherit" w:cs="Arial"/>
+          <w:color w:val="000000"/>
+          <w:sz w:val="21"/>
+          <w:szCs w:val="21"/>
+        </w:rPr>
+        <w:t xml:space="preserve">hence </w:t>
+      </w:r>
+      <w:r>
+        <w:rPr>
+          <w:rFonts w:ascii="inherit" w:hAnsi="inherit" w:cs="Arial"/>
+          <w:color w:val="000000"/>
+          <w:sz w:val="21"/>
+          <w:szCs w:val="21"/>
+        </w:rPr>
+        <w:t>it</w:t>
+      </w:r>
+      <w:r>
+        <w:rPr>
+          <w:rFonts w:ascii="inherit" w:hAnsi="inherit" w:cs="Arial"/>
+          <w:color w:val="000000"/>
+          <w:sz w:val="21"/>
+          <w:szCs w:val="21"/>
+        </w:rPr>
+        <w:t>'</w:t>
+      </w:r>
+      <w:r>
+        <w:rPr>
+          <w:rFonts w:ascii="inherit" w:hAnsi="inherit" w:cs="Arial"/>
+          <w:color w:val="000000"/>
+          <w:sz w:val="21"/>
+          <w:szCs w:val="21"/>
+        </w:rPr>
+        <w:t xml:space="preserve">s not binary activation like the step function – </w:t>
       </w:r>
     </w:p>
     <w:p>
@@ -5926,7 +6716,27 @@
           <w:sz w:val="21"/>
           <w:szCs w:val="21"/>
         </w:rPr>
-        <w:t xml:space="preserve">Again we face the </w:t>
+        <w:t xml:space="preserve">Once </w:t>
+      </w:r>
+      <w:proofErr w:type="gramStart"/>
+      <w:r>
+        <w:rPr>
+          <w:rFonts w:ascii="inherit" w:hAnsi="inherit" w:cs="Arial"/>
+          <w:color w:val="000000"/>
+          <w:sz w:val="21"/>
+          <w:szCs w:val="21"/>
+        </w:rPr>
+        <w:t>again</w:t>
+      </w:r>
+      <w:proofErr w:type="gramEnd"/>
+      <w:r>
+        <w:rPr>
+          <w:rFonts w:ascii="inherit" w:hAnsi="inherit" w:cs="Arial"/>
+          <w:color w:val="000000"/>
+          <w:sz w:val="21"/>
+          <w:szCs w:val="21"/>
+        </w:rPr>
+        <w:t xml:space="preserve"> we face the </w:t>
       </w:r>
       <w:proofErr w:type="spellStart"/>
       <w:r>
@@ -5964,7 +6774,7 @@
           <w:sz w:val="21"/>
           <w:szCs w:val="21"/>
         </w:rPr>
-        <w:t xml:space="preserve"> we also can still explode to </w:t>
+        <w:t xml:space="preserve"> we can still explode to </w:t>
       </w:r>
       <w:r>
         <w:rPr>
@@ -6006,8 +6816,9 @@
           <w:sz w:val="21"/>
           <w:szCs w:val="21"/>
         </w:rPr>
-        <w:t>On the other hand</w:t>
-      </w:r>
+        <w:t xml:space="preserve">On the other </w:t>
+      </w:r>
+      <w:proofErr w:type="gramStart"/>
       <w:r>
         <w:rPr>
           <w:rFonts w:ascii="inherit" w:hAnsi="inherit" w:cs="Arial"/>
@@ -6015,6 +6826,16 @@
           <w:sz w:val="21"/>
           <w:szCs w:val="21"/>
         </w:rPr>
+        <w:t>hand</w:t>
+      </w:r>
+      <w:proofErr w:type="gramEnd"/>
+      <w:r>
+        <w:rPr>
+          <w:rFonts w:ascii="inherit" w:hAnsi="inherit" w:cs="Arial"/>
+          <w:color w:val="000000"/>
+          <w:sz w:val="21"/>
+          <w:szCs w:val="21"/>
+        </w:rPr>
         <w:t xml:space="preserve"> this function</w:t>
       </w:r>
       <w:r>
@@ -6024,7 +6845,7 @@
           <w:sz w:val="21"/>
           <w:szCs w:val="21"/>
         </w:rPr>
-        <w:t xml:space="preserve"> could be a</w:t>
+        <w:t xml:space="preserve"> c</w:t>
       </w:r>
       <w:r>
         <w:rPr>
@@ -6033,7 +6854,115 @@
           <w:sz w:val="21"/>
           <w:szCs w:val="21"/>
         </w:rPr>
-        <w:t xml:space="preserve"> good option because while eliminating all the negative values, its Hardware buildable.</w:t>
+        <w:t>an</w:t>
+      </w:r>
+      <w:r>
+        <w:rPr>
+          <w:rFonts w:ascii="inherit" w:hAnsi="inherit" w:cs="Arial"/>
+          <w:color w:val="000000"/>
+          <w:sz w:val="21"/>
+          <w:szCs w:val="21"/>
+        </w:rPr>
+        <w:t xml:space="preserve"> be a</w:t>
+      </w:r>
+      <w:r>
+        <w:rPr>
+          <w:rFonts w:ascii="inherit" w:hAnsi="inherit" w:cs="Arial"/>
+          <w:color w:val="000000"/>
+          <w:sz w:val="21"/>
+          <w:szCs w:val="21"/>
+        </w:rPr>
+        <w:t xml:space="preserve"> </w:t>
+      </w:r>
+      <w:r>
+        <w:rPr>
+          <w:rFonts w:ascii="inherit" w:hAnsi="inherit" w:cs="Arial"/>
+          <w:color w:val="000000"/>
+          <w:sz w:val="21"/>
+          <w:szCs w:val="21"/>
+        </w:rPr>
+        <w:t>decent</w:t>
+      </w:r>
+      <w:r>
+        <w:rPr>
+          <w:rFonts w:ascii="inherit" w:hAnsi="inherit" w:cs="Arial"/>
+          <w:color w:val="000000"/>
+          <w:sz w:val="21"/>
+          <w:szCs w:val="21"/>
+        </w:rPr>
+        <w:t xml:space="preserve"> option </w:t>
+      </w:r>
+      <w:r>
+        <w:rPr>
+          <w:rFonts w:ascii="inherit" w:hAnsi="inherit" w:cs="Arial"/>
+          <w:color w:val="000000"/>
+          <w:sz w:val="21"/>
+          <w:szCs w:val="21"/>
+        </w:rPr>
+        <w:t>because</w:t>
+      </w:r>
+      <w:r>
+        <w:rPr>
+          <w:rFonts w:ascii="inherit" w:hAnsi="inherit" w:cs="Arial"/>
+          <w:color w:val="000000"/>
+          <w:sz w:val="21"/>
+          <w:szCs w:val="21"/>
+        </w:rPr>
+        <w:t xml:space="preserve"> while eliminating all the negative values, it</w:t>
+      </w:r>
+      <w:r>
+        <w:rPr>
+          <w:rFonts w:ascii="inherit" w:hAnsi="inherit" w:cs="Arial"/>
+          <w:color w:val="000000"/>
+          <w:sz w:val="21"/>
+          <w:szCs w:val="21"/>
+        </w:rPr>
+        <w:t>'</w:t>
+      </w:r>
+      <w:r>
+        <w:rPr>
+          <w:rFonts w:ascii="inherit" w:hAnsi="inherit" w:cs="Arial"/>
+          <w:color w:val="000000"/>
+          <w:sz w:val="21"/>
+          <w:szCs w:val="21"/>
+        </w:rPr>
+        <w:t>s</w:t>
+      </w:r>
+      <w:r>
+        <w:rPr>
+          <w:rFonts w:ascii="inherit" w:hAnsi="inherit" w:cs="Arial"/>
+          <w:color w:val="000000"/>
+          <w:sz w:val="21"/>
+          <w:szCs w:val="21"/>
+        </w:rPr>
+        <w:t xml:space="preserve"> still a</w:t>
+      </w:r>
+      <w:r>
+        <w:rPr>
+          <w:rFonts w:ascii="inherit" w:hAnsi="inherit" w:cs="Arial"/>
+          <w:color w:val="000000"/>
+          <w:sz w:val="21"/>
+          <w:szCs w:val="21"/>
+        </w:rPr>
+        <w:t xml:space="preserve"> Hardware buildable</w:t>
+      </w:r>
+      <w:r>
+        <w:rPr>
+          <w:rFonts w:ascii="inherit" w:hAnsi="inherit" w:cs="Arial"/>
+          <w:color w:val="000000"/>
+          <w:sz w:val="21"/>
+          <w:szCs w:val="21"/>
+        </w:rPr>
+        <w:t xml:space="preserve"> function</w:t>
+      </w:r>
+      <w:r>
+        <w:rPr>
+          <w:rFonts w:ascii="inherit" w:hAnsi="inherit" w:cs="Arial"/>
+          <w:color w:val="000000"/>
+          <w:sz w:val="21"/>
+          <w:szCs w:val="21"/>
+        </w:rPr>
+        <w:t>.</w:t>
       </w:r>
     </w:p>
     <w:p>
@@ -6090,7 +7019,6 @@
         </w:rPr>
         <w:t xml:space="preserve">Sigmoid function is a </w:t>
       </w:r>
-      <w:proofErr w:type="spellStart"/>
       <w:r>
         <w:rPr>
           <w:rFonts w:ascii="inherit" w:hAnsi="inherit" w:cs="Arial"/>
@@ -6098,18 +7026,8 @@
           <w:sz w:val="21"/>
           <w:szCs w:val="21"/>
         </w:rPr>
-        <w:t xml:space="preserve">well </w:t>
-      </w:r>
-      <w:r>
-        <w:rPr>
-          <w:rFonts w:ascii="inherit" w:hAnsi="inherit" w:cs="Arial"/>
-          <w:color w:val="000000"/>
-          <w:sz w:val="21"/>
-          <w:szCs w:val="21"/>
-        </w:rPr>
-        <w:t>defined</w:t>
-      </w:r>
-      <w:proofErr w:type="spellEnd"/>
+        <w:t>well-defined</w:t>
+      </w:r>
       <w:r>
         <w:rPr>
           <w:rFonts w:ascii="inherit" w:hAnsi="inherit" w:cs="Arial"/>
@@ -6367,7 +7285,7 @@
         <w:pStyle w:val="NormalWeb"/>
         <w:shd w:val="clear" w:color="auto" w:fill="FFFFFF"/>
         <w:spacing w:before="0" w:beforeAutospacing="0" w:after="0" w:afterAutospacing="0" w:line="330" w:lineRule="atLeast"/>
-        <w:ind w:left="720"/>
+        <w:ind w:left="720" w:firstLine="48"/>
         <w:textAlignment w:val="baseline"/>
         <w:rPr>
           <w:rFonts w:ascii="inherit" w:hAnsi="inherit" w:cs="Arial"/>
@@ -6383,7 +7301,108 @@
           <w:sz w:val="21"/>
           <w:szCs w:val="21"/>
         </w:rPr>
-        <w:t>Well, this looks smooth and "step function like" and we get rid of all non-continuous problems – so its prefect isn't it?!</w:t>
+        <w:t>T</w:t>
+      </w:r>
+      <w:r>
+        <w:rPr>
+          <w:rFonts w:ascii="inherit" w:hAnsi="inherit" w:cs="Arial"/>
+          <w:color w:val="000000"/>
+          <w:sz w:val="21"/>
+          <w:szCs w:val="21"/>
+        </w:rPr>
+        <w:t>his</w:t>
+      </w:r>
+      <w:r>
+        <w:rPr>
+          <w:rFonts w:ascii="inherit" w:hAnsi="inherit" w:cs="Arial"/>
+          <w:color w:val="000000"/>
+          <w:sz w:val="21"/>
+          <w:szCs w:val="21"/>
+        </w:rPr>
+        <w:t xml:space="preserve"> function does</w:t>
+      </w:r>
+      <w:r>
+        <w:rPr>
+          <w:rFonts w:ascii="inherit" w:hAnsi="inherit" w:cs="Arial"/>
+          <w:color w:val="000000"/>
+          <w:sz w:val="21"/>
+          <w:szCs w:val="21"/>
+        </w:rPr>
+        <w:t xml:space="preserve"> looks smooth</w:t>
+      </w:r>
+      <w:r>
+        <w:rPr>
+          <w:rFonts w:ascii="inherit" w:hAnsi="inherit" w:cs="Arial"/>
+          <w:color w:val="000000"/>
+          <w:sz w:val="21"/>
+          <w:szCs w:val="21"/>
+        </w:rPr>
+        <w:t>er</w:t>
+      </w:r>
+      <w:r>
+        <w:rPr>
+          <w:rFonts w:ascii="inherit" w:hAnsi="inherit" w:cs="Arial"/>
+          <w:color w:val="000000"/>
+          <w:sz w:val="21"/>
+          <w:szCs w:val="21"/>
+        </w:rPr>
+        <w:t xml:space="preserve"> and</w:t>
+      </w:r>
+      <w:r>
+        <w:rPr>
+          <w:rFonts w:ascii="inherit" w:hAnsi="inherit" w:cs="Arial"/>
+          <w:color w:val="000000"/>
+          <w:sz w:val="21"/>
+          <w:szCs w:val="21"/>
+        </w:rPr>
+        <w:t xml:space="preserve"> more</w:t>
+      </w:r>
+      <w:r>
+        <w:rPr>
+          <w:rFonts w:ascii="inherit" w:hAnsi="inherit" w:cs="Arial"/>
+          <w:color w:val="000000"/>
+          <w:sz w:val="21"/>
+          <w:szCs w:val="21"/>
+        </w:rPr>
+        <w:t xml:space="preserve"> "step function like" and we get rid of all non-continuous problems – so </w:t>
+      </w:r>
+      <w:proofErr w:type="gramStart"/>
+      <w:r>
+        <w:rPr>
+          <w:rFonts w:ascii="inherit" w:hAnsi="inherit" w:cs="Arial"/>
+          <w:color w:val="000000"/>
+          <w:sz w:val="21"/>
+          <w:szCs w:val="21"/>
+        </w:rPr>
+        <w:t>it</w:t>
+      </w:r>
+      <w:r>
+        <w:rPr>
+          <w:rFonts w:ascii="inherit" w:hAnsi="inherit" w:cs="Arial"/>
+          <w:color w:val="000000"/>
+          <w:sz w:val="21"/>
+          <w:szCs w:val="21"/>
+        </w:rPr>
+        <w:t>'</w:t>
+      </w:r>
+      <w:r>
+        <w:rPr>
+          <w:rFonts w:ascii="inherit" w:hAnsi="inherit" w:cs="Arial"/>
+          <w:color w:val="000000"/>
+          <w:sz w:val="21"/>
+          <w:szCs w:val="21"/>
+        </w:rPr>
+        <w:t>s</w:t>
+      </w:r>
+      <w:proofErr w:type="gramEnd"/>
+      <w:r>
+        <w:rPr>
+          <w:rFonts w:ascii="inherit" w:hAnsi="inherit" w:cs="Arial"/>
+          <w:color w:val="000000"/>
+          <w:sz w:val="21"/>
+          <w:szCs w:val="21"/>
+        </w:rPr>
+        <w:t xml:space="preserve"> prefect isn't it?!</w:t>
       </w:r>
     </w:p>
     <w:p>
@@ -6407,9 +7426,8 @@
           <w:sz w:val="21"/>
           <w:szCs w:val="21"/>
         </w:rPr>
-        <w:t xml:space="preserve">So … no! in software </w:t>
-      </w:r>
-      <w:proofErr w:type="spellStart"/>
+        <w:t>Well</w:t>
+      </w:r>
       <w:r>
         <w:rPr>
           <w:rFonts w:ascii="inherit" w:hAnsi="inherit" w:cs="Arial"/>
@@ -6417,9 +7435,8 @@
           <w:sz w:val="21"/>
           <w:szCs w:val="21"/>
         </w:rPr>
-        <w:t>its</w:t>
-      </w:r>
-      <w:proofErr w:type="spellEnd"/>
+        <w:t xml:space="preserve"> … no! in software </w:t>
+      </w:r>
       <w:r>
         <w:rPr>
           <w:rFonts w:ascii="inherit" w:hAnsi="inherit" w:cs="Arial"/>
@@ -6427,9 +7444,8 @@
           <w:sz w:val="21"/>
           <w:szCs w:val="21"/>
         </w:rPr>
-        <w:t xml:space="preserve"> may be easy – but in MANNIX we deal with bits so </w:t>
-      </w:r>
-      <w:proofErr w:type="spellStart"/>
+        <w:t>it's</w:t>
+      </w:r>
       <w:r>
         <w:rPr>
           <w:rFonts w:ascii="inherit" w:hAnsi="inherit" w:cs="Arial"/>
@@ -6437,9 +7453,8 @@
           <w:sz w:val="21"/>
           <w:szCs w:val="21"/>
         </w:rPr>
-        <w:t>its</w:t>
-      </w:r>
-      <w:proofErr w:type="spellEnd"/>
+        <w:t xml:space="preserve"> may be easy – but in MANNIX we deal with b</w:t>
+      </w:r>
       <w:r>
         <w:rPr>
           <w:rFonts w:ascii="inherit" w:hAnsi="inherit" w:cs="Arial"/>
@@ -6447,9 +7462,8 @@
           <w:sz w:val="21"/>
           <w:szCs w:val="21"/>
         </w:rPr>
-        <w:t xml:space="preserve"> harder to define a continues function like so (</w:t>
-      </w:r>
-      <w:proofErr w:type="spellStart"/>
+        <w:t>it's</w:t>
+      </w:r>
       <w:r>
         <w:rPr>
           <w:rFonts w:ascii="inherit" w:hAnsi="inherit" w:cs="Arial"/>
@@ -6457,9 +7471,8 @@
           <w:sz w:val="21"/>
           <w:szCs w:val="21"/>
         </w:rPr>
-        <w:t>its</w:t>
-      </w:r>
-      <w:proofErr w:type="spellEnd"/>
+        <w:t xml:space="preserve"> so </w:t>
+      </w:r>
       <w:r>
         <w:rPr>
           <w:rFonts w:ascii="inherit" w:hAnsi="inherit" w:cs="Arial"/>
@@ -6467,9 +7480,53 @@
           <w:sz w:val="21"/>
           <w:szCs w:val="21"/>
         </w:rPr>
+        <w:t>it's</w:t>
+      </w:r>
+      <w:r>
+        <w:rPr>
+          <w:rFonts w:ascii="inherit" w:hAnsi="inherit" w:cs="Arial"/>
+          <w:color w:val="000000"/>
+          <w:sz w:val="21"/>
+          <w:szCs w:val="21"/>
+        </w:rPr>
+        <w:t xml:space="preserve"> harder to define a continues function like </w:t>
+      </w:r>
+      <w:r>
+        <w:rPr>
+          <w:rFonts w:ascii="inherit" w:hAnsi="inherit" w:cs="Arial"/>
+          <w:color w:val="000000"/>
+          <w:sz w:val="21"/>
+          <w:szCs w:val="21"/>
+        </w:rPr>
+        <w:t>sigmoid</w:t>
+      </w:r>
+      <w:r>
+        <w:rPr>
+          <w:rFonts w:ascii="inherit" w:hAnsi="inherit" w:cs="Arial"/>
+          <w:color w:val="000000"/>
+          <w:sz w:val="21"/>
+          <w:szCs w:val="21"/>
+        </w:rPr>
+        <w:t xml:space="preserve"> (</w:t>
+      </w:r>
+      <w:r>
+        <w:rPr>
+          <w:rFonts w:ascii="inherit" w:hAnsi="inherit" w:cs="Arial"/>
+          <w:color w:val="000000"/>
+          <w:sz w:val="21"/>
+          <w:szCs w:val="21"/>
+        </w:rPr>
+        <w:t>it's</w:t>
+      </w:r>
+      <w:r>
+        <w:rPr>
+          <w:rFonts w:ascii="inherit" w:hAnsi="inherit" w:cs="Arial"/>
+          <w:color w:val="000000"/>
+          <w:sz w:val="21"/>
+          <w:szCs w:val="21"/>
+        </w:rPr>
         <w:t xml:space="preserve"> possible using LUT but </w:t>
       </w:r>
-      <w:proofErr w:type="spellStart"/>
       <w:r>
         <w:rPr>
           <w:rFonts w:ascii="inherit" w:hAnsi="inherit" w:cs="Arial"/>
@@ -6477,9 +7534,8 @@
           <w:sz w:val="21"/>
           <w:szCs w:val="21"/>
         </w:rPr>
-        <w:t>its</w:t>
-      </w:r>
-      <w:proofErr w:type="spellEnd"/>
+        <w:t>it's</w:t>
+      </w:r>
       <w:r>
         <w:rPr>
           <w:rFonts w:ascii="inherit" w:hAnsi="inherit" w:cs="Arial"/>
@@ -6487,7 +7543,17 @@
           <w:sz w:val="21"/>
           <w:szCs w:val="21"/>
         </w:rPr>
-        <w:t xml:space="preserve"> still on debate in our project).</w:t>
+        <w:t xml:space="preserve"> still on debate in our project)</w:t>
+      </w:r>
+      <w:bookmarkStart w:id="9" w:name="_Toc59964582"/>
+      <w:r>
+        <w:rPr>
+          <w:rFonts w:ascii="inherit" w:hAnsi="inherit" w:cs="Arial"/>
+          <w:color w:val="000000"/>
+          <w:sz w:val="21"/>
+          <w:szCs w:val="21"/>
+        </w:rPr>
+        <w:t>.</w:t>
       </w:r>
     </w:p>
     <w:p>
@@ -6507,27 +7573,33 @@
     </w:p>
     <w:p>
       <w:pPr>
+        <w:pStyle w:val="NormalWeb"/>
+        <w:shd w:val="clear" w:color="auto" w:fill="FFFFFF"/>
+        <w:spacing w:before="0" w:beforeAutospacing="0" w:after="0" w:afterAutospacing="0" w:line="330" w:lineRule="atLeast"/>
+        <w:ind w:left="720"/>
+        <w:textAlignment w:val="baseline"/>
+        <w:rPr>
+          <w:rFonts w:ascii="inherit" w:hAnsi="inherit" w:cs="Arial"/>
+          <w:color w:val="000000"/>
+          <w:sz w:val="21"/>
+          <w:szCs w:val="21"/>
+        </w:rPr>
+      </w:pPr>
+    </w:p>
+    <w:p>
+      <w:pPr>
         <w:pStyle w:val="Heading1"/>
         <w:rPr>
           <w:b/>
           <w:bCs/>
         </w:rPr>
       </w:pPr>
-      <w:bookmarkStart w:id="9" w:name="_Toc59964582"/>
-    </w:p>
-    <w:p>
-      <w:pPr>
-        <w:pStyle w:val="Heading1"/>
+      <w:r>
         <w:rPr>
           <w:b/>
           <w:bCs/>
         </w:rPr>
-      </w:pPr>
-      <w:r>
-        <w:rPr>
-          <w:b/>
-          <w:bCs/>
-        </w:rPr>
+        <w:lastRenderedPageBreak/>
         <w:t>Implementation - General Description:</w:t>
       </w:r>
       <w:bookmarkEnd w:id="9"/>
@@ -6676,7 +7748,25 @@
           <w:sz w:val="21"/>
           <w:szCs w:val="21"/>
         </w:rPr>
-        <w:t xml:space="preserve"> able to ask for data according to the address that was chosen by the software.</w:t>
+        <w:t xml:space="preserve"> able to ask for data according to the address that </w:t>
+      </w:r>
+      <w:r>
+        <w:rPr>
+          <w:rFonts w:ascii="inherit" w:hAnsi="inherit" w:cs="Arial"/>
+          <w:color w:val="000000"/>
+          <w:sz w:val="21"/>
+          <w:szCs w:val="21"/>
+        </w:rPr>
+        <w:t>has been chosen</w:t>
+      </w:r>
+      <w:r>
+        <w:rPr>
+          <w:rFonts w:ascii="inherit" w:hAnsi="inherit" w:cs="Arial"/>
+          <w:color w:val="000000"/>
+          <w:sz w:val="21"/>
+          <w:szCs w:val="21"/>
+        </w:rPr>
+        <w:t xml:space="preserve"> by the software.</w:t>
       </w:r>
     </w:p>
     <w:p>
@@ -6740,10 +7830,10 @@
             <v:path o:extrusionok="f" gradientshapeok="t" o:connecttype="rect"/>
             <o:lock v:ext="edit" aspectratio="t"/>
           </v:shapetype>
-          <v:shape id="_x0000_i1025" type="#_x0000_t75" style="width:354.75pt;height:240.75pt" o:ole="">
+          <v:shape id="_x0000_i1025" type="#_x0000_t75" style="width:354.5pt;height:241pt" o:ole="">
             <v:imagedata r:id="rId14" o:title=""/>
           </v:shape>
-          <o:OLEObject Type="Embed" ProgID="Visio.Drawing.15" ShapeID="_x0000_i1025" DrawAspect="Content" ObjectID="_1670602923" r:id="rId15"/>
+          <o:OLEObject Type="Embed" ProgID="Visio.Drawing.15" ShapeID="_x0000_i1025" DrawAspect="Content" ObjectID="_1670860469" r:id="rId15"/>
         </w:object>
       </w:r>
     </w:p>
@@ -6771,7 +7861,13 @@
     </w:p>
     <w:p>
       <w:r>
-        <w:t>As of right now – The activation will be part of the FC module</w:t>
+        <w:t xml:space="preserve">As of right now – The activation will be </w:t>
+      </w:r>
+      <w:r>
+        <w:t xml:space="preserve">a </w:t>
+      </w:r>
+      <w:r>
+        <w:t>part of the FC module</w:t>
       </w:r>
       <w:r>
         <w:t xml:space="preserve"> (the multiplication + sum +bias and activation will be part of the ACTIVATION state)</w:t>
@@ -6783,10 +7879,10 @@
     <w:p>
       <w:r>
         <w:object w:dxaOrig="9012" w:dyaOrig="3576" w14:anchorId="7D0E6F19">
-          <v:shape id="_x0000_i1026" type="#_x0000_t75" style="width:450.75pt;height:178.5pt" o:ole="">
+          <v:shape id="_x0000_i1026" type="#_x0000_t75" style="width:450.5pt;height:178.5pt" o:ole="">
             <v:imagedata r:id="rId16" o:title=""/>
           </v:shape>
-          <o:OLEObject Type="Embed" ProgID="Visio.Drawing.15" ShapeID="_x0000_i1026" DrawAspect="Content" ObjectID="_1670602924" r:id="rId17"/>
+          <o:OLEObject Type="Embed" ProgID="Visio.Drawing.15" ShapeID="_x0000_i1026" DrawAspect="Content" ObjectID="_1670860470" r:id="rId17"/>
         </w:object>
       </w:r>
     </w:p>
@@ -12114,6 +13210,7 @@
                 <w:szCs w:val="14"/>
               </w:rPr>
             </w:pPr>
+            <w:proofErr w:type="gramStart"/>
             <w:r>
               <w:rPr>
                 <w:rFonts w:ascii="Arial" w:eastAsia="Times New Roman" w:hAnsi="Arial" w:cs="Arial"/>
@@ -12121,7 +13218,17 @@
                 <w:sz w:val="14"/>
                 <w:szCs w:val="14"/>
               </w:rPr>
-              <w:t>Final  Design spec update</w:t>
+              <w:t>Final  Design</w:t>
+            </w:r>
+            <w:proofErr w:type="gramEnd"/>
+            <w:r>
+              <w:rPr>
+                <w:rFonts w:ascii="Arial" w:eastAsia="Times New Roman" w:hAnsi="Arial" w:cs="Arial"/>
+                <w:color w:val="000000"/>
+                <w:sz w:val="14"/>
+                <w:szCs w:val="14"/>
+              </w:rPr>
+              <w:t xml:space="preserve"> spec update</w:t>
             </w:r>
           </w:p>
         </w:tc>
@@ -16781,7 +17888,17 @@
           <w:sz w:val="18"/>
           <w:szCs w:val="18"/>
         </w:rPr>
-        <w:t>MANNIX_NN</w:t>
+        <w:t>MANNIX_</w:t>
+      </w:r>
+      <w:proofErr w:type="gramStart"/>
+      <w:r>
+        <w:rPr>
+          <w:rFonts w:ascii="Consolas" w:eastAsia="Times New Roman" w:hAnsi="Consolas" w:cs="Times New Roman"/>
+          <w:color w:val="DCDCAA"/>
+          <w:sz w:val="18"/>
+          <w:szCs w:val="18"/>
+        </w:rPr>
+        <w:t>NN</w:t>
       </w:r>
       <w:r>
         <w:rPr>
@@ -16790,30 +17907,41 @@
           <w:sz w:val="18"/>
           <w:szCs w:val="18"/>
         </w:rPr>
-        <w:t>(image_ptr*, weights*, bias*) {</w:t>
-      </w:r>
-    </w:p>
-    <w:p>
-      <w:pPr>
-        <w:shd w:val="clear" w:color="auto" w:fill="1E1E1E"/>
-        <w:spacing w:after="0" w:line="285" w:lineRule="atLeast"/>
-        <w:ind w:left="720"/>
+        <w:t>(</w:t>
+      </w:r>
+      <w:proofErr w:type="gramEnd"/>
+      <w:r>
         <w:rPr>
           <w:rFonts w:ascii="Consolas" w:eastAsia="Times New Roman" w:hAnsi="Consolas" w:cs="Times New Roman"/>
           <w:color w:val="D4D4D4"/>
           <w:sz w:val="18"/>
           <w:szCs w:val="18"/>
         </w:rPr>
-      </w:pPr>
-      <w:r>
+        <w:t>image_ptr*, weights*, bias*) {</w:t>
+      </w:r>
+    </w:p>
+    <w:p>
+      <w:pPr>
+        <w:shd w:val="clear" w:color="auto" w:fill="1E1E1E"/>
+        <w:spacing w:after="0" w:line="285" w:lineRule="atLeast"/>
+        <w:ind w:left="720"/>
         <w:rPr>
           <w:rFonts w:ascii="Consolas" w:eastAsia="Times New Roman" w:hAnsi="Consolas" w:cs="Times New Roman"/>
           <w:color w:val="D4D4D4"/>
           <w:sz w:val="18"/>
           <w:szCs w:val="18"/>
         </w:rPr>
+      </w:pPr>
+      <w:r>
+        <w:rPr>
+          <w:rFonts w:ascii="Consolas" w:eastAsia="Times New Roman" w:hAnsi="Consolas" w:cs="Times New Roman"/>
+          <w:color w:val="D4D4D4"/>
+          <w:sz w:val="18"/>
+          <w:szCs w:val="18"/>
+        </w:rPr>
         <w:t>    </w:t>
       </w:r>
+      <w:proofErr w:type="gramStart"/>
       <w:r>
         <w:rPr>
           <w:rFonts w:ascii="Consolas" w:eastAsia="Times New Roman" w:hAnsi="Consolas" w:cs="Times New Roman"/>
@@ -16830,7 +17958,17 @@
           <w:sz w:val="18"/>
           <w:szCs w:val="18"/>
         </w:rPr>
-        <w:t>(image_ptr, </w:t>
+        <w:t>(</w:t>
+      </w:r>
+      <w:proofErr w:type="gramEnd"/>
+      <w:r>
+        <w:rPr>
+          <w:rFonts w:ascii="Consolas" w:eastAsia="Times New Roman" w:hAnsi="Consolas" w:cs="Times New Roman"/>
+          <w:color w:val="D4D4D4"/>
+          <w:sz w:val="18"/>
+          <w:szCs w:val="18"/>
+        </w:rPr>
+        <w:t>image_ptr, </w:t>
       </w:r>
       <w:r>
         <w:rPr>
@@ -16971,8 +18109,19 @@
           <w:sz w:val="18"/>
           <w:szCs w:val="18"/>
         </w:rPr>
-        <w:t>      (</w:t>
-      </w:r>
+        <w:t>   </w:t>
+      </w:r>
+      <w:proofErr w:type="gramStart"/>
+      <w:r>
+        <w:rPr>
+          <w:rFonts w:ascii="Consolas" w:eastAsia="Times New Roman" w:hAnsi="Consolas" w:cs="Times New Roman"/>
+          <w:color w:val="D4D4D4"/>
+          <w:sz w:val="18"/>
+          <w:szCs w:val="18"/>
+        </w:rPr>
+        <w:t>   (</w:t>
+      </w:r>
+      <w:proofErr w:type="gramEnd"/>
       <w:r>
         <w:rPr>
           <w:rFonts w:ascii="Consolas" w:eastAsia="Times New Roman" w:hAnsi="Consolas" w:cs="Times New Roman"/>
@@ -17093,7 +18242,17 @@
           <w:sz w:val="18"/>
           <w:szCs w:val="18"/>
         </w:rPr>
-        <w:t>MANNIX_non_linearity_activation</w:t>
+        <w:t>MANNIX_non_linearity_</w:t>
+      </w:r>
+      <w:proofErr w:type="gramStart"/>
+      <w:r>
+        <w:rPr>
+          <w:rFonts w:ascii="Consolas" w:eastAsia="Times New Roman" w:hAnsi="Consolas" w:cs="Times New Roman"/>
+          <w:color w:val="DCDCAA"/>
+          <w:sz w:val="18"/>
+          <w:szCs w:val="18"/>
+        </w:rPr>
+        <w:t>activation</w:t>
       </w:r>
       <w:bookmarkEnd w:id="22"/>
       <w:r>
@@ -17105,6 +18264,7 @@
         </w:rPr>
         <w:t>(</w:t>
       </w:r>
+      <w:proofErr w:type="gramEnd"/>
       <w:r>
         <w:rPr>
           <w:rFonts w:ascii="Consolas" w:eastAsia="Times New Roman" w:hAnsi="Consolas" w:cs="Times New Roman"/>
@@ -17198,9 +18358,9 @@
           <w:sz w:val="18"/>
           <w:szCs w:val="18"/>
         </w:rPr>
-        <w:t>              </w:t>
-      </w:r>
-      <w:bookmarkEnd w:id="23"/>
+        <w:t>           </w:t>
+      </w:r>
+      <w:proofErr w:type="gramStart"/>
       <w:r>
         <w:rPr>
           <w:rFonts w:ascii="Consolas" w:eastAsia="Times New Roman" w:hAnsi="Consolas" w:cs="Times New Roman"/>
@@ -17208,8 +18368,19 @@
           <w:sz w:val="18"/>
           <w:szCs w:val="18"/>
         </w:rPr>
+        <w:t>   </w:t>
+      </w:r>
+      <w:bookmarkEnd w:id="23"/>
+      <w:r>
+        <w:rPr>
+          <w:rFonts w:ascii="Consolas" w:eastAsia="Times New Roman" w:hAnsi="Consolas" w:cs="Times New Roman"/>
+          <w:color w:val="D4D4D4"/>
+          <w:sz w:val="18"/>
+          <w:szCs w:val="18"/>
+        </w:rPr>
         <w:t>(</w:t>
       </w:r>
+      <w:proofErr w:type="gramEnd"/>
       <w:r>
         <w:rPr>
           <w:rFonts w:ascii="Consolas" w:eastAsia="Times New Roman" w:hAnsi="Consolas" w:cs="Times New Roman"/>
@@ -17303,9 +18474,9 @@
           <w:sz w:val="18"/>
           <w:szCs w:val="18"/>
         </w:rPr>
-        <w:t>          </w:t>
-      </w:r>
-      <w:bookmarkEnd w:id="24"/>
+        <w:t>       </w:t>
+      </w:r>
+      <w:proofErr w:type="gramStart"/>
       <w:r>
         <w:rPr>
           <w:rFonts w:ascii="Consolas" w:eastAsia="Times New Roman" w:hAnsi="Consolas" w:cs="Times New Roman"/>
@@ -17313,8 +18484,19 @@
           <w:sz w:val="18"/>
           <w:szCs w:val="18"/>
         </w:rPr>
+        <w:t>   </w:t>
+      </w:r>
+      <w:bookmarkEnd w:id="24"/>
+      <w:r>
+        <w:rPr>
+          <w:rFonts w:ascii="Consolas" w:eastAsia="Times New Roman" w:hAnsi="Consolas" w:cs="Times New Roman"/>
+          <w:color w:val="D4D4D4"/>
+          <w:sz w:val="18"/>
+          <w:szCs w:val="18"/>
+        </w:rPr>
         <w:t>(</w:t>
       </w:r>
+      <w:proofErr w:type="gramEnd"/>
       <w:r>
         <w:rPr>
           <w:rFonts w:ascii="Consolas" w:eastAsia="Times New Roman" w:hAnsi="Consolas" w:cs="Times New Roman"/>
@@ -17441,7 +18623,15 @@
         <w:t xml:space="preserve">a FPGA device </w:t>
       </w:r>
       <w:r>
-        <w:t xml:space="preserve">which is much slower then </w:t>
+        <w:t xml:space="preserve">which is much slower </w:t>
+      </w:r>
+      <w:proofErr w:type="gramStart"/>
+      <w:r>
+        <w:t>then</w:t>
+      </w:r>
+      <w:proofErr w:type="gramEnd"/>
+      <w:r>
+        <w:t xml:space="preserve"> </w:t>
       </w:r>
       <w:r>
         <w:t>ASIC</w:t>
@@ -17494,7 +18684,61 @@
         <w:t xml:space="preserve"> -</w:t>
       </w:r>
       <w:r>
-        <w:t xml:space="preserve"> The program must send to the processing unit the starting address of data ( ADDRX), the start address of the weights (ADDRY) and the return address to save the output (ADDRZ). It also must send the data length (Xm), its width (Xn), the window length (Ym) and its width (Yn).</w:t>
+        <w:t xml:space="preserve"> The program must send to the processing unit the starting address of data </w:t>
+      </w:r>
+      <w:proofErr w:type="gramStart"/>
+      <w:r>
+        <w:t>( ADDRX</w:t>
+      </w:r>
+      <w:proofErr w:type="gramEnd"/>
+      <w:r>
+        <w:t>), the start address of the weights (ADDRY) and the return address to save the output (ADDRZ). It also must send the data length (</w:t>
+      </w:r>
+      <w:proofErr w:type="spellStart"/>
+      <w:r>
+        <w:t>Xm</w:t>
+      </w:r>
+      <w:proofErr w:type="spellEnd"/>
+      <w:r>
+        <w:t xml:space="preserve">), </w:t>
+      </w:r>
+      <w:r>
+        <w:t>it's</w:t>
+      </w:r>
+      <w:r>
+        <w:t xml:space="preserve"> width (</w:t>
+      </w:r>
+      <w:proofErr w:type="spellStart"/>
+      <w:r>
+        <w:t>Xn</w:t>
+      </w:r>
+      <w:proofErr w:type="spellEnd"/>
+      <w:r>
+        <w:t>), the window length (</w:t>
+      </w:r>
+      <w:proofErr w:type="spellStart"/>
+      <w:r>
+        <w:t>Ym</w:t>
+      </w:r>
+      <w:proofErr w:type="spellEnd"/>
+      <w:r>
+        <w:t xml:space="preserve">) and </w:t>
+      </w:r>
+      <w:proofErr w:type="gramStart"/>
+      <w:r>
+        <w:t>it's</w:t>
+      </w:r>
+      <w:proofErr w:type="gramEnd"/>
+      <w:r>
+        <w:t xml:space="preserve"> width (</w:t>
+      </w:r>
+      <w:proofErr w:type="spellStart"/>
+      <w:r>
+        <w:t>Yn</w:t>
+      </w:r>
+      <w:proofErr w:type="spellEnd"/>
+      <w:r>
+        <w:t>).</w:t>
       </w:r>
     </w:p>
     <w:p>
@@ -17542,7 +18786,15 @@
         <w:ind w:left="720"/>
       </w:pPr>
       <w:r>
-        <w:t>The software must send to the processing unit the start address (ADDRX) and the return address (ADDRZ). It is also must send windows length (Xm), windows width, (Xn),the resulting matrix length (Pm) and the width of the matrix (Pn).</w:t>
+        <w:t>The software must send to the processing unit the start address (ADDRX) and the return address (ADDRZ). It is also must send windows length (Xm), windows width, (Xn</w:t>
+      </w:r>
+      <w:proofErr w:type="gramStart"/>
+      <w:r>
+        <w:t>),the</w:t>
+      </w:r>
+      <w:proofErr w:type="gramEnd"/>
+      <w:r>
+        <w:t xml:space="preserve"> resulting matrix length (Pm) and the width of the matrix (Pn).</w:t>
       </w:r>
     </w:p>
     <w:p>
@@ -18130,8 +19382,13 @@
                 <w:rtl/>
               </w:rPr>
             </w:pPr>
-            <w:r>
-              <w:t xml:space="preserve">CNN  weights window address </w:t>
+            <w:proofErr w:type="gramStart"/>
+            <w:r>
+              <w:t>CNN  weights</w:t>
+            </w:r>
+            <w:proofErr w:type="gramEnd"/>
+            <w:r>
+              <w:t xml:space="preserve"> window address </w:t>
             </w:r>
           </w:p>
         </w:tc>
@@ -20140,7 +21397,15 @@
               <w:jc w:val="both"/>
             </w:pPr>
             <w:r>
-              <w:t>FULLY CONNECTED  input vector length</w:t>
+              <w:t xml:space="preserve">FULLY </w:t>
+            </w:r>
+            <w:proofErr w:type="gramStart"/>
+            <w:r>
+              <w:t>CONNECTED  input</w:t>
+            </w:r>
+            <w:proofErr w:type="gramEnd"/>
+            <w:r>
+              <w:t xml:space="preserve"> vector length</w:t>
             </w:r>
           </w:p>
         </w:tc>
@@ -20232,7 +21497,15 @@
               <w:jc w:val="both"/>
             </w:pPr>
             <w:r>
-              <w:t>FULLY CONNECTED  weights window length</w:t>
+              <w:t xml:space="preserve">FULLY </w:t>
+            </w:r>
+            <w:proofErr w:type="gramStart"/>
+            <w:r>
+              <w:t>CONNECTED  weights</w:t>
+            </w:r>
+            <w:proofErr w:type="gramEnd"/>
+            <w:r>
+              <w:t xml:space="preserve"> window length</w:t>
             </w:r>
           </w:p>
         </w:tc>
@@ -20324,7 +21597,15 @@
               <w:jc w:val="both"/>
             </w:pPr>
             <w:r>
-              <w:t>FULLY CONNECTED  weights window width</w:t>
+              <w:t xml:space="preserve">FULLY </w:t>
+            </w:r>
+            <w:proofErr w:type="gramStart"/>
+            <w:r>
+              <w:t>CONNECTED  weights</w:t>
+            </w:r>
+            <w:proofErr w:type="gramEnd"/>
+            <w:r>
+              <w:t xml:space="preserve"> window width</w:t>
             </w:r>
           </w:p>
         </w:tc>
@@ -20416,7 +21697,15 @@
               <w:jc w:val="both"/>
             </w:pPr>
             <w:r>
-              <w:t>FULLY CONNECTED  bias vector length</w:t>
+              <w:t xml:space="preserve">FULLY </w:t>
+            </w:r>
+            <w:proofErr w:type="gramStart"/>
+            <w:r>
+              <w:t>CONNECTED  bias</w:t>
+            </w:r>
+            <w:proofErr w:type="gramEnd"/>
+            <w:r>
+              <w:t xml:space="preserve"> vector length</w:t>
             </w:r>
           </w:p>
         </w:tc>
@@ -20497,7 +21786,14 @@
       </w:pPr>
       <w:r>
         <w:br/>
-        <w:t>Note  - this is the temporary table! Changes will be made as we move along with the project!</w:t>
+      </w:r>
+      <w:proofErr w:type="gramStart"/>
+      <w:r>
+        <w:t>Note  -</w:t>
+      </w:r>
+      <w:proofErr w:type="gramEnd"/>
+      <w:r>
+        <w:t xml:space="preserve"> this is the temporary table! Changes will be made as we move along with the project!</w:t>
       </w:r>
     </w:p>
     <w:p>
@@ -20587,7 +21883,23 @@
         <w:ind w:left="720"/>
       </w:pPr>
       <w:r>
-        <w:t xml:space="preserve">Building software that simulates the behavior of a MANNIX accelerator. The program will fit the software structure mentioned in the introduction. The behavior of the software will be serial, that is - no unit will start work before its predecessor has finished. In addition, each function will simulate the behavior of one of the processing units in such a way that the input and output of every function will be identical to the processing unit which it replaces. </w:t>
+        <w:t xml:space="preserve">Building software that simulates the behavior of a MANNIX accelerator. The program will fit the software structure mentioned in the introduction. The behavior of the software will be serial, that is - no unit will start work before </w:t>
+      </w:r>
+      <w:proofErr w:type="spellStart"/>
+      <w:proofErr w:type="gramStart"/>
+      <w:r>
+        <w:t>it's</w:t>
+      </w:r>
+      <w:proofErr w:type="spellEnd"/>
+      <w:proofErr w:type="gramEnd"/>
+      <w:r>
+        <w:t xml:space="preserve"> predecessor has finished. In addition, each function will simulate the behavior of one of the processing un</w:t>
+      </w:r>
+      <w:r>
+        <w:t>it's</w:t>
+      </w:r>
+      <w:r>
+        <w:t xml:space="preserve"> in such a way that the input and output of every function will be identical to the processing unit which it replaces. </w:t>
       </w:r>
     </w:p>
     <w:p>
@@ -20703,7 +22015,15 @@
         <w:spacing w:line="256" w:lineRule="auto"/>
       </w:pPr>
       <w:r>
-        <w:t>The model will be written in C in windows operating system in order to facilitate the transition to the RISC-V code later on.</w:t>
+        <w:t xml:space="preserve">The model will be written in C in windows operating system in order to facilitate the transition to the RISC-V code </w:t>
+      </w:r>
+      <w:proofErr w:type="gramStart"/>
+      <w:r>
+        <w:t>later on</w:t>
+      </w:r>
+      <w:proofErr w:type="gramEnd"/>
+      <w:r>
+        <w:t>.</w:t>
       </w:r>
     </w:p>
     <w:p>
@@ -20811,7 +22131,17 @@
         <w:ind w:left="720"/>
       </w:pPr>
       <w:r>
-        <w:t>Instead of waiting for its processing to be completed, new data is sent once it is possible. When we come to do this, we encounter two problems:</w:t>
+        <w:t xml:space="preserve">Instead of waiting for </w:t>
+      </w:r>
+      <w:proofErr w:type="spellStart"/>
+      <w:proofErr w:type="gramStart"/>
+      <w:r>
+        <w:t>it's</w:t>
+      </w:r>
+      <w:proofErr w:type="spellEnd"/>
+      <w:proofErr w:type="gramEnd"/>
+      <w:r>
+        <w:t xml:space="preserve"> processing to be completed, new data is sent once it is possible. When we come to do this, we encounter two problems:</w:t>
       </w:r>
     </w:p>
     <w:p>
@@ -20848,10 +22178,28 @@
           <w:b/>
           <w:bCs/>
         </w:rPr>
-        <w:t>Address Management for Processing Units</w:t>
-      </w:r>
-      <w:r>
-        <w:t xml:space="preserve"> - Each processing unit handles information independently of the other units. This creates a problem when several images are waiting for the same unit.</w:t>
+        <w:t>Address Management for Processing Un</w:t>
+      </w:r>
+      <w:r>
+        <w:rPr>
+          <w:b/>
+          <w:bCs/>
+        </w:rPr>
+        <w:t>it's</w:t>
+      </w:r>
+      <w:r>
+        <w:t xml:space="preserve"> - Each processing unit handles information independently of the other </w:t>
+      </w:r>
+      <w:proofErr w:type="gramStart"/>
+      <w:r>
+        <w:t>un</w:t>
+      </w:r>
+      <w:r>
+        <w:t>it's</w:t>
+      </w:r>
+      <w:proofErr w:type="gramEnd"/>
+      <w:r>
+        <w:t>. This creates a problem when several images are waiting for the same unit.</w:t>
       </w:r>
     </w:p>
     <w:p>
@@ -20925,7 +22273,20 @@
         <w:spacing w:line="256" w:lineRule="auto"/>
       </w:pPr>
       <w:r>
-        <w:t>Adding parallel software components (threads) in order to simulate the hardware mechanism. The intention is to create a situation where several units are waiting for the same function.</w:t>
+        <w:t xml:space="preserve">Adding parallel software components (threads) in order to simulate the hardware mechanism. The intention is to create a situation where several </w:t>
+      </w:r>
+      <w:proofErr w:type="spellStart"/>
+      <w:proofErr w:type="gramStart"/>
+      <w:r>
+        <w:t>un</w:t>
+      </w:r>
+      <w:r>
+        <w:t>it's</w:t>
+      </w:r>
+      <w:proofErr w:type="spellEnd"/>
+      <w:proofErr w:type="gramEnd"/>
+      <w:r>
+        <w:t xml:space="preserve"> are waiting for the same function.</w:t>
       </w:r>
     </w:p>
     <w:p>
@@ -20938,7 +22299,13 @@
         <w:spacing w:line="256" w:lineRule="auto"/>
       </w:pPr>
       <w:r>
-        <w:t>Once we have finished processing the image, its place in memory will be vacated.</w:t>
+        <w:t xml:space="preserve">Once we have finished processing the image, </w:t>
+      </w:r>
+      <w:r>
+        <w:t>it's</w:t>
+      </w:r>
+      <w:r>
+        <w:t xml:space="preserve"> place in memory will be vacated.</w:t>
       </w:r>
     </w:p>
     <w:p>
@@ -20987,7 +22354,38 @@
           <w:sz w:val="26"/>
           <w:szCs w:val="26"/>
         </w:rPr>
-        <w:t xml:space="preserve">Third stage - integration of processing units within the hardware </w:t>
+        <w:t xml:space="preserve">Third stage - integration of processing </w:t>
+      </w:r>
+      <w:proofErr w:type="spellStart"/>
+      <w:proofErr w:type="gramStart"/>
+      <w:r>
+        <w:rPr>
+          <w:rFonts w:asciiTheme="majorHAnsi" w:hAnsiTheme="majorHAnsi" w:cstheme="majorBidi"/>
+          <w:color w:val="2F5496" w:themeColor="accent1" w:themeShade="BF"/>
+          <w:sz w:val="26"/>
+          <w:szCs w:val="26"/>
+        </w:rPr>
+        <w:t>un</w:t>
+      </w:r>
+      <w:r>
+        <w:rPr>
+          <w:rFonts w:asciiTheme="majorHAnsi" w:hAnsiTheme="majorHAnsi" w:cstheme="majorBidi"/>
+          <w:color w:val="2F5496" w:themeColor="accent1" w:themeShade="BF"/>
+          <w:sz w:val="26"/>
+          <w:szCs w:val="26"/>
+        </w:rPr>
+        <w:t>it's</w:t>
+      </w:r>
+      <w:proofErr w:type="spellEnd"/>
+      <w:proofErr w:type="gramEnd"/>
+      <w:r>
+        <w:rPr>
+          <w:rFonts w:asciiTheme="majorHAnsi" w:hAnsiTheme="majorHAnsi" w:cstheme="majorBidi"/>
+          <w:color w:val="2F5496" w:themeColor="accent1" w:themeShade="BF"/>
+          <w:sz w:val="26"/>
+          <w:szCs w:val="26"/>
+        </w:rPr>
+        <w:t xml:space="preserve"> within the hardware </w:t>
       </w:r>
     </w:p>
     <w:p>
@@ -21095,7 +22493,18 @@
         <w:spacing w:line="256" w:lineRule="auto"/>
       </w:pPr>
       <w:r>
-        <w:t>This phase may be parallel to stage 2 depending on the pace of progress of the construction of the processing units.</w:t>
+        <w:t xml:space="preserve">This phase may be parallel to stage 2 depending on the pace of progress of the construction of the processing </w:t>
+      </w:r>
+      <w:proofErr w:type="gramStart"/>
+      <w:r>
+        <w:t>un</w:t>
+      </w:r>
+      <w:r>
+        <w:t>it's</w:t>
+      </w:r>
+      <w:proofErr w:type="gramEnd"/>
+      <w:r>
+        <w:t>.</w:t>
       </w:r>
     </w:p>
     <w:p>
@@ -21255,7 +22664,11 @@
     </w:p>
     <w:p>
       <w:r>
-        <w:t xml:space="preserve">[3] </w:t>
+        <w:t>[3</w:t>
+      </w:r>
+      <w:proofErr w:type="gramStart"/>
+      <w:r>
+        <w:t xml:space="preserve">] </w:t>
       </w:r>
       <w:r>
         <w:t xml:space="preserve"> </w:t>
@@ -21263,6 +22676,7 @@
       <w:r>
         <w:t>https://medium.com/the-theory-of-everything/understanding-activation-functions-in-neural-networks-9491262884e0</w:t>
       </w:r>
+      <w:proofErr w:type="gramEnd"/>
     </w:p>
     <w:p/>
     <w:p/>

</xml_diff>